<commit_message>
Update qmd and website generation
Remove revealJS formats as website otherwise fails to create
</commit_message>
<xml_diff>
--- a/docs/practicals/exercise4_instructions.docx
+++ b/docs/practicals/exercise4_instructions.docx
@@ -7,43 +7,7 @@
         <w:pStyle w:val="Title"/>
       </w:pPr>
       <w:r>
-        <w:t xml:space="preserve">⭐⭐</w:t>
-      </w:r>
-      <w:r>
-        <w:t xml:space="preserve"> </w:t>
-      </w:r>
-      <w:r>
-        <w:t xml:space="preserve">Add</w:t>
-      </w:r>
-      <w:r>
-        <w:t xml:space="preserve"> </w:t>
-      </w:r>
-      <w:r>
-        <w:t xml:space="preserve">dynamic</w:t>
-      </w:r>
-      <w:r>
-        <w:t xml:space="preserve"> </w:t>
-      </w:r>
-      <w:r>
-        <w:t xml:space="preserve">elements</w:t>
-      </w:r>
-      <w:r>
-        <w:t xml:space="preserve"> </w:t>
-      </w:r>
-      <w:r>
-        <w:t xml:space="preserve">to</w:t>
-      </w:r>
-      <w:r>
-        <w:t xml:space="preserve"> </w:t>
-      </w:r>
-      <w:r>
-        <w:t xml:space="preserve">your</w:t>
-      </w:r>
-      <w:r>
-        <w:t xml:space="preserve"> </w:t>
-      </w:r>
-      <w:r>
-        <w:t xml:space="preserve">report</w:t>
+        <w:t xml:space="preserve">⭐⭐ Add dynamic elements to your report</w:t>
       </w:r>
     </w:p>
     <w:p>
@@ -51,13 +15,7 @@
         <w:pStyle w:val="Subtitle"/>
       </w:pPr>
       <w:r>
-        <w:t xml:space="preserve">📋</w:t>
-      </w:r>
-      <w:r>
-        <w:t xml:space="preserve"> </w:t>
-      </w:r>
-      <w:r>
-        <w:t xml:space="preserve">Instructions</w:t>
+        <w:t xml:space="preserve">📋 Instructions</w:t>
       </w:r>
     </w:p>
     <w:p>
@@ -65,13 +23,7 @@
         <w:pStyle w:val="Author"/>
       </w:pPr>
       <w:r>
-        <w:t xml:space="preserve">Hélène</w:t>
-      </w:r>
-      <w:r>
-        <w:t xml:space="preserve"> </w:t>
-      </w:r>
-      <w:r>
-        <w:t xml:space="preserve">Langet</w:t>
+        <w:t xml:space="preserve">Hélène Langet</w:t>
       </w:r>
     </w:p>
     <w:p>
@@ -79,7 +31,7 @@
         <w:pStyle w:val="Date"/>
       </w:pPr>
       <w:r>
-        <w:t xml:space="preserve">2024-11-25</w:t>
+        <w:t xml:space="preserve">2025-01-27</w:t>
       </w:r>
     </w:p>
     <w:sdt>
@@ -95,19 +47,7 @@
             <w:pStyle w:val="TOCHeading"/>
           </w:pPr>
           <w:r>
-            <w:t xml:space="preserve">Table</w:t>
-          </w:r>
-          <w:r>
-            <w:t xml:space="preserve"> </w:t>
-          </w:r>
-          <w:r>
-            <w:t xml:space="preserve">of</w:t>
-          </w:r>
-          <w:r>
-            <w:t xml:space="preserve"> </w:t>
-          </w:r>
-          <w:r>
-            <w:t xml:space="preserve">contents</w:t>
+            <w:t xml:space="preserve">Table of contents</w:t>
           </w:r>
         </w:p>
         <w:p>
@@ -142,61 +82,61 @@
         <w:t xml:space="preserve">.</w:t>
       </w:r>
     </w:p>
-    <w:bookmarkStart w:id="21" w:name="exercise-objectives"/>
-    <w:p>
-      <w:pPr>
-        <w:pStyle w:val="Heading1"/>
-      </w:pPr>
-      <w:r>
-        <w:t xml:space="preserve">1. 🎯 Exercise objectives</w:t>
-      </w:r>
-    </w:p>
-    <w:p>
-      <w:pPr>
+    <w:bookmarkStart w:id="21" w:name="objectives"/>
+    <w:p>
+      <w:pPr>
+        <w:pStyle w:val="Heading2"/>
+      </w:pPr>
+      <w:r>
+        <w:t xml:space="preserve">Objectives 🎯</w:t>
+      </w:r>
+    </w:p>
+    <w:p>
+      <w:pPr>
+        <w:pStyle w:val="Compact"/>
         <w:numPr>
           <w:ilvl w:val="0"/>
           <w:numId w:val="1001"/>
         </w:numPr>
+      </w:pPr>
+      <w:r>
+        <w:t xml:space="preserve">Open the Quarto document</w:t>
+      </w:r>
+      <w:r>
+        <w:t xml:space="preserve"> </w:t>
+      </w:r>
+      <w:r>
+        <w:rPr>
+          <w:rStyle w:val="VerbatimChar"/>
+        </w:rPr>
+        <w:t xml:space="preserve">exercise4.qmd</w:t>
+      </w:r>
+      <w:r>
+        <w:t xml:space="preserve"> </w:t>
+      </w:r>
+      <w:r>
+        <w:t xml:space="preserve">in RStudio;</w:t>
+      </w:r>
+    </w:p>
+    <w:p>
+      <w:pPr>
         <w:pStyle w:val="Compact"/>
-      </w:pPr>
-      <w:r>
-        <w:t xml:space="preserve">Open the Quarto document</w:t>
-      </w:r>
-      <w:r>
-        <w:t xml:space="preserve"> </w:t>
-      </w:r>
-      <w:r>
-        <w:rPr>
-          <w:rStyle w:val="VerbatimChar"/>
-        </w:rPr>
-        <w:t xml:space="preserve">exercise4.qmd</w:t>
-      </w:r>
-      <w:r>
-        <w:t xml:space="preserve"> </w:t>
-      </w:r>
-      <w:r>
-        <w:t xml:space="preserve">in RStudio;</w:t>
-      </w:r>
-    </w:p>
-    <w:p>
-      <w:pPr>
         <w:numPr>
           <w:ilvl w:val="0"/>
           <w:numId w:val="1001"/>
         </w:numPr>
+      </w:pPr>
+      <w:r>
+        <w:t xml:space="preserve">All text formatted in bold is a placeholder and should be replaced with appropriate automated calculations or cross-references.</w:t>
+      </w:r>
+    </w:p>
+    <w:p>
+      <w:pPr>
         <w:pStyle w:val="Compact"/>
-      </w:pPr>
-      <w:r>
-        <w:t xml:space="preserve">All text formatted in bold is a placeholder and should be replaced with appropriate automated calculations or cross-references.</w:t>
-      </w:r>
-    </w:p>
-    <w:p>
-      <w:pPr>
         <w:numPr>
           <w:ilvl w:val="0"/>
           <w:numId w:val="1001"/>
         </w:numPr>
-        <w:pStyle w:val="Compact"/>
       </w:pPr>
       <w:r>
         <w:t xml:space="preserve">Complete each of the following tasks and render the document after each task or set of tasks to track your progress.</w:t>
@@ -206,10 +146,10 @@
     <w:bookmarkStart w:id="26" w:name="improve-navigation-and-readability"/>
     <w:p>
       <w:pPr>
-        <w:pStyle w:val="Heading1"/>
-      </w:pPr>
-      <w:r>
-        <w:t xml:space="preserve">2. Improve navigation and readability</w:t>
+        <w:pStyle w:val="Heading2"/>
+      </w:pPr>
+      <w:r>
+        <w:t xml:space="preserve">Improve navigation and readability</w:t>
       </w:r>
     </w:p>
     <w:tbl>
@@ -316,14 +256,14 @@
           </w:tcPr>
           <w:p>
             <w:pPr>
+              <w:pStyle w:val="Compact"/>
               <w:numPr>
                 <w:ilvl w:val="0"/>
                 <w:numId w:val="1002"/>
               </w:numPr>
-              <w:pStyle w:val="Compact"/>
             </w:pPr>
             <w:r>
-              <w:t xml:space="preserve">See</w:t>
+              <w:t xml:space="preserve">See Quarto documentation about</w:t>
             </w:r>
             <w:r>
               <w:t xml:space="preserve"> </w:t>
@@ -333,7 +273,7 @@
                 <w:rPr>
                   <w:rStyle w:val="Hyperlink"/>
                 </w:rPr>
-                <w:t xml:space="preserve">Quarto documentation about MS Word table of contents</w:t>
+                <w:t xml:space="preserve">table of contents</w:t>
               </w:r>
             </w:hyperlink>
           </w:p>
@@ -342,48 +282,48 @@
     </w:tbl>
     <w:p>
       <w:pPr>
+        <w:pStyle w:val="Compact"/>
         <w:numPr>
           <w:ilvl w:val="0"/>
           <w:numId w:val="1003"/>
         </w:numPr>
+      </w:pPr>
+      <w:r>
+        <w:t xml:space="preserve">Insert a table of contents to the Quarto document ;</w:t>
+      </w:r>
+    </w:p>
+    <w:p>
+      <w:pPr>
         <w:pStyle w:val="Compact"/>
-      </w:pPr>
-      <w:r>
-        <w:t xml:space="preserve">☐ Insert a table of contents to the Quarto document ;</w:t>
-      </w:r>
-    </w:p>
-    <w:p>
-      <w:pPr>
         <w:numPr>
           <w:ilvl w:val="0"/>
-          <w:numId w:val="1003"/>
+          <w:numId w:val="1004"/>
         </w:numPr>
+      </w:pPr>
+      <w:r>
+        <w:t xml:space="preserve">Automatically number the different sections of the Quarto document ;</w:t>
+      </w:r>
+    </w:p>
+    <w:p>
+      <w:pPr>
         <w:pStyle w:val="Compact"/>
-      </w:pPr>
-      <w:r>
-        <w:t xml:space="preserve">☐ Automatically number the different sections of the Quarto document ;</w:t>
-      </w:r>
-    </w:p>
-    <w:p>
-      <w:pPr>
         <w:numPr>
           <w:ilvl w:val="0"/>
-          <w:numId w:val="1003"/>
+          <w:numId w:val="1005"/>
         </w:numPr>
-        <w:pStyle w:val="Compact"/>
-      </w:pPr>
-      <w:r>
-        <w:t xml:space="preserve">☐ Configure the table of contents to only display two levels of section headings.</w:t>
+      </w:pPr>
+      <w:r>
+        <w:t xml:space="preserve">Configure the table of contents to only display two levels of section headings.</w:t>
       </w:r>
     </w:p>
     <w:bookmarkEnd w:id="26"/>
-    <w:bookmarkStart w:id="31" w:name="implement-dynamic-calculations"/>
-    <w:p>
-      <w:pPr>
-        <w:pStyle w:val="Heading1"/>
-      </w:pPr>
-      <w:r>
-        <w:t xml:space="preserve">3. Implement dynamic calculations</w:t>
+    <w:bookmarkStart w:id="32" w:name="implement-dynamic-calculations"/>
+    <w:p>
+      <w:pPr>
+        <w:pStyle w:val="Heading2"/>
+      </w:pPr>
+      <w:r>
+        <w:t xml:space="preserve">Implement dynamic calculations</w:t>
       </w:r>
     </w:p>
     <w:tbl>
@@ -490,14 +430,14 @@
           </w:tcPr>
           <w:p>
             <w:pPr>
+              <w:pStyle w:val="Compact"/>
               <w:numPr>
                 <w:ilvl w:val="0"/>
-                <w:numId w:val="1004"/>
+                <w:numId w:val="1006"/>
               </w:numPr>
-              <w:pStyle w:val="Compact"/>
             </w:pPr>
             <w:r>
-              <w:t xml:space="preserve">See</w:t>
+              <w:t xml:space="preserve">See Quarto documentation about</w:t>
             </w:r>
             <w:r>
               <w:t xml:space="preserve"> </w:t>
@@ -507,20 +447,20 @@
                 <w:rPr>
                   <w:rStyle w:val="Hyperlink"/>
                 </w:rPr>
-                <w:t xml:space="preserve">Quarto documentation about dynamic dates</w:t>
+                <w:t xml:space="preserve">date formatting</w:t>
               </w:r>
             </w:hyperlink>
           </w:p>
           <w:p>
             <w:pPr>
+              <w:pStyle w:val="Compact"/>
               <w:numPr>
                 <w:ilvl w:val="0"/>
-                <w:numId w:val="1004"/>
+                <w:numId w:val="1006"/>
               </w:numPr>
-              <w:pStyle w:val="Compact"/>
             </w:pPr>
             <w:r>
-              <w:t xml:space="preserve">See</w:t>
+              <w:t xml:space="preserve">See Quarto documentation about</w:t>
             </w:r>
             <w:r>
               <w:t xml:space="preserve"> </w:t>
@@ -530,7 +470,30 @@
                 <w:rPr>
                   <w:rStyle w:val="Hyperlink"/>
                 </w:rPr>
-                <w:t xml:space="preserve">Quarto documentation about inline code</w:t>
+                <w:t xml:space="preserve">dynamic dates</w:t>
+              </w:r>
+            </w:hyperlink>
+          </w:p>
+          <w:p>
+            <w:pPr>
+              <w:pStyle w:val="Compact"/>
+              <w:numPr>
+                <w:ilvl w:val="0"/>
+                <w:numId w:val="1006"/>
+              </w:numPr>
+            </w:pPr>
+            <w:r>
+              <w:t xml:space="preserve">See Quarto documentation about</w:t>
+            </w:r>
+            <w:r>
+              <w:t xml:space="preserve"> </w:t>
+            </w:r>
+            <w:hyperlink r:id="rId31">
+              <w:r>
+                <w:rPr>
+                  <w:rStyle w:val="Hyperlink"/>
+                </w:rPr>
+                <w:t xml:space="preserve">inline code</w:t>
               </w:r>
             </w:hyperlink>
           </w:p>
@@ -539,132 +502,132 @@
     </w:tbl>
     <w:p>
       <w:pPr>
+        <w:pStyle w:val="Compact"/>
         <w:numPr>
           <w:ilvl w:val="0"/>
-          <w:numId w:val="1005"/>
+          <w:numId w:val="1007"/>
         </w:numPr>
+      </w:pPr>
+      <w:r>
+        <w:t xml:space="preserve">Change the date</w:t>
+      </w:r>
+      <w:r>
+        <w:t xml:space="preserve"> </w:t>
+      </w:r>
+      <w:r>
+        <w:rPr>
+          <w:rStyle w:val="VerbatimChar"/>
+        </w:rPr>
+        <w:t xml:space="preserve">2023-12-31</w:t>
+      </w:r>
+      <w:r>
+        <w:t xml:space="preserve"> </w:t>
+      </w:r>
+      <w:r>
+        <w:t xml:space="preserve">to the date at which the Quarto document was last modified, and format this date to display it with the format</w:t>
+      </w:r>
+      <w:r>
+        <w:t xml:space="preserve"> </w:t>
+      </w:r>
+      <w:r>
+        <w:rPr>
+          <w:rStyle w:val="VerbatimChar"/>
+        </w:rPr>
+        <w:t xml:space="preserve">December 31, 2023</w:t>
+      </w:r>
+      <w:r>
+        <w:t xml:space="preserve"> </w:t>
+      </w:r>
+      <w:r>
+        <w:t xml:space="preserve">;</w:t>
+      </w:r>
+    </w:p>
+    <w:p>
+      <w:pPr>
         <w:pStyle w:val="Compact"/>
-      </w:pPr>
-      <w:r>
-        <w:t xml:space="preserve">☐ Change the date</w:t>
-      </w:r>
-      <w:r>
-        <w:t xml:space="preserve"> </w:t>
-      </w:r>
-      <w:r>
-        <w:rPr>
-          <w:rStyle w:val="VerbatimChar"/>
-        </w:rPr>
-        <w:t xml:space="preserve">2023-12-31</w:t>
-      </w:r>
-      <w:r>
-        <w:t xml:space="preserve"> </w:t>
-      </w:r>
-      <w:r>
-        <w:t xml:space="preserve">to the date at which the Quarto document was last modified, and format this date to display it with the format</w:t>
-      </w:r>
-      <w:r>
-        <w:t xml:space="preserve"> </w:t>
-      </w:r>
-      <w:r>
-        <w:rPr>
-          <w:rStyle w:val="VerbatimChar"/>
-        </w:rPr>
-        <w:t xml:space="preserve">December 31, 2023</w:t>
-      </w:r>
-      <w:r>
-        <w:t xml:space="preserve"> </w:t>
-      </w:r>
-      <w:r>
-        <w:t xml:space="preserve">;</w:t>
-      </w:r>
-    </w:p>
-    <w:p>
-      <w:pPr>
         <w:numPr>
           <w:ilvl w:val="0"/>
-          <w:numId w:val="1005"/>
+          <w:numId w:val="1008"/>
         </w:numPr>
+      </w:pPr>
+      <w:r>
+        <w:t xml:space="preserve">Replace the placeholder text in bold with the automated calculation of the outbreak start and end dates ;</w:t>
+      </w:r>
+    </w:p>
+    <w:p>
+      <w:pPr>
+        <w:pStyle w:val="BlockText"/>
+      </w:pPr>
+      <w:r>
+        <w:t xml:space="preserve">“</w:t>
+      </w:r>
+      <w:r>
+        <w:rPr>
+          <w:i/>
+          <w:iCs/>
+        </w:rPr>
+        <w:t xml:space="preserve">The outbreak ran from</w:t>
+      </w:r>
+      <w:r>
+        <w:rPr>
+          <w:i/>
+          <w:iCs/>
+        </w:rPr>
+        <w:t xml:space="preserve"> </w:t>
+      </w:r>
+      <w:r>
+        <w:rPr>
+          <w:b/>
+          <w:bCs/>
+          <w:i/>
+          <w:iCs/>
+        </w:rPr>
+        <w:t xml:space="preserve">date</w:t>
+      </w:r>
+      <w:r>
+        <w:rPr>
+          <w:i/>
+          <w:iCs/>
+        </w:rPr>
+        <w:t xml:space="preserve"> </w:t>
+      </w:r>
+      <w:r>
+        <w:rPr>
+          <w:i/>
+          <w:iCs/>
+        </w:rPr>
+        <w:t xml:space="preserve">to</w:t>
+      </w:r>
+      <w:r>
+        <w:rPr>
+          <w:i/>
+          <w:iCs/>
+        </w:rPr>
+        <w:t xml:space="preserve"> </w:t>
+      </w:r>
+      <w:r>
+        <w:rPr>
+          <w:b/>
+          <w:bCs/>
+          <w:i/>
+          <w:iCs/>
+        </w:rPr>
+        <w:t xml:space="preserve">date</w:t>
+      </w:r>
+      <w:r>
+        <w:t xml:space="preserve">”</w:t>
+      </w:r>
+    </w:p>
+    <w:p>
+      <w:pPr>
         <w:pStyle w:val="Compact"/>
-      </w:pPr>
-      <w:r>
-        <w:t xml:space="preserve">☐ Replace the placeholder text in bold with the automated calculation of the outbreak start and end dates ;</w:t>
-      </w:r>
-    </w:p>
-    <w:p>
-      <w:pPr>
-        <w:pStyle w:val="BlockText"/>
-      </w:pPr>
-      <w:r>
-        <w:t xml:space="preserve">“</w:t>
-      </w:r>
-      <w:r>
-        <w:rPr>
-          <w:iCs/>
-          <w:i/>
-        </w:rPr>
-        <w:t xml:space="preserve">The outbreak ran from</w:t>
-      </w:r>
-      <w:r>
-        <w:rPr>
-          <w:iCs/>
-          <w:i/>
-        </w:rPr>
-        <w:t xml:space="preserve"> </w:t>
-      </w:r>
-      <w:r>
-        <w:rPr>
-          <w:bCs/>
-          <w:b/>
-          <w:iCs/>
-          <w:i/>
-        </w:rPr>
-        <w:t xml:space="preserve">date</w:t>
-      </w:r>
-      <w:r>
-        <w:rPr>
-          <w:iCs/>
-          <w:i/>
-        </w:rPr>
-        <w:t xml:space="preserve"> </w:t>
-      </w:r>
-      <w:r>
-        <w:rPr>
-          <w:iCs/>
-          <w:i/>
-        </w:rPr>
-        <w:t xml:space="preserve">to</w:t>
-      </w:r>
-      <w:r>
-        <w:rPr>
-          <w:iCs/>
-          <w:i/>
-        </w:rPr>
-        <w:t xml:space="preserve"> </w:t>
-      </w:r>
-      <w:r>
-        <w:rPr>
-          <w:bCs/>
-          <w:b/>
-          <w:iCs/>
-          <w:i/>
-        </w:rPr>
-        <w:t xml:space="preserve">date</w:t>
-      </w:r>
-      <w:r>
-        <w:t xml:space="preserve">”</w:t>
-      </w:r>
-    </w:p>
-    <w:p>
-      <w:pPr>
         <w:numPr>
           <w:ilvl w:val="0"/>
-          <w:numId w:val="1006"/>
+          <w:numId w:val="1009"/>
         </w:numPr>
-        <w:pStyle w:val="Compact"/>
-      </w:pPr>
-      <w:r>
-        <w:t xml:space="preserve">☐ Replace the placeholder text in bold with the automated calculation of the number of cases, confirmed cases and deaths.</w:t>
+      </w:pPr>
+      <w:r>
+        <w:t xml:space="preserve">Replace the placeholder text in bold with the automated calculation of the number of cases, confirmed cases and deaths.</w:t>
       </w:r>
     </w:p>
     <w:p>
@@ -676,98 +639,98 @@
       </w:r>
       <w:r>
         <w:rPr>
+          <w:i/>
           <w:iCs/>
+        </w:rPr>
+        <w:t xml:space="preserve">Over the studied period, there were</w:t>
+      </w:r>
+      <w:r>
+        <w:rPr>
           <w:i/>
-        </w:rPr>
-        <w:t xml:space="preserve">Over the studied period, there were</w:t>
-      </w:r>
-      <w:r>
-        <w:rPr>
           <w:iCs/>
+        </w:rPr>
+        <w:t xml:space="preserve"> </w:t>
+      </w:r>
+      <w:r>
+        <w:rPr>
+          <w:b/>
+          <w:bCs/>
           <w:i/>
+          <w:iCs/>
+        </w:rPr>
+        <w:t xml:space="preserve">N</w:t>
+      </w:r>
+      <w:r>
+        <w:rPr>
+          <w:i/>
+          <w:iCs/>
         </w:rPr>
         <w:t xml:space="preserve"> </w:t>
       </w:r>
       <w:r>
         <w:rPr>
+          <w:i/>
+          <w:iCs/>
+        </w:rPr>
+        <w:t xml:space="preserve">cases, including</w:t>
+      </w:r>
+      <w:r>
+        <w:rPr>
+          <w:i/>
+          <w:iCs/>
+        </w:rPr>
+        <w:t xml:space="preserve"> </w:t>
+      </w:r>
+      <w:r>
+        <w:rPr>
+          <w:b/>
           <w:bCs/>
+          <w:i/>
+          <w:iCs/>
+        </w:rPr>
+        <w:t xml:space="preserve">N</w:t>
+      </w:r>
+      <w:r>
+        <w:rPr>
+          <w:i/>
+          <w:iCs/>
+        </w:rPr>
+        <w:t xml:space="preserve"> </w:t>
+      </w:r>
+      <w:r>
+        <w:rPr>
+          <w:i/>
+          <w:iCs/>
+        </w:rPr>
+        <w:t xml:space="preserve">confirmed cases and</w:t>
+      </w:r>
+      <w:r>
+        <w:rPr>
+          <w:i/>
+          <w:iCs/>
+        </w:rPr>
+        <w:t xml:space="preserve"> </w:t>
+      </w:r>
+      <w:r>
+        <w:rPr>
           <w:b/>
+          <w:bCs/>
+          <w:i/>
           <w:iCs/>
+        </w:rPr>
+        <w:t xml:space="preserve">N</w:t>
+      </w:r>
+      <w:r>
+        <w:rPr>
           <w:i/>
-        </w:rPr>
-        <w:t xml:space="preserve">N</w:t>
-      </w:r>
-      <w:r>
-        <w:rPr>
           <w:iCs/>
+        </w:rPr>
+        <w:t xml:space="preserve"> </w:t>
+      </w:r>
+      <w:r>
+        <w:rPr>
           <w:i/>
-        </w:rPr>
-        <w:t xml:space="preserve"> </w:t>
-      </w:r>
-      <w:r>
-        <w:rPr>
           <w:iCs/>
-          <w:i/>
-        </w:rPr>
-        <w:t xml:space="preserve">cases, including</w:t>
-      </w:r>
-      <w:r>
-        <w:rPr>
-          <w:iCs/>
-          <w:i/>
-        </w:rPr>
-        <w:t xml:space="preserve"> </w:t>
-      </w:r>
-      <w:r>
-        <w:rPr>
-          <w:bCs/>
-          <w:b/>
-          <w:iCs/>
-          <w:i/>
-        </w:rPr>
-        <w:t xml:space="preserve">N</w:t>
-      </w:r>
-      <w:r>
-        <w:rPr>
-          <w:iCs/>
-          <w:i/>
-        </w:rPr>
-        <w:t xml:space="preserve"> </w:t>
-      </w:r>
-      <w:r>
-        <w:rPr>
-          <w:iCs/>
-          <w:i/>
-        </w:rPr>
-        <w:t xml:space="preserve">confirmed cases and</w:t>
-      </w:r>
-      <w:r>
-        <w:rPr>
-          <w:iCs/>
-          <w:i/>
-        </w:rPr>
-        <w:t xml:space="preserve"> </w:t>
-      </w:r>
-      <w:r>
-        <w:rPr>
-          <w:bCs/>
-          <w:b/>
-          <w:iCs/>
-          <w:i/>
-        </w:rPr>
-        <w:t xml:space="preserve">N</w:t>
-      </w:r>
-      <w:r>
-        <w:rPr>
-          <w:iCs/>
-          <w:i/>
-        </w:rPr>
-        <w:t xml:space="preserve"> </w:t>
-      </w:r>
-      <w:r>
-        <w:rPr>
-          <w:iCs/>
-          <w:i/>
         </w:rPr>
         <w:t xml:space="preserve">confirmed deaths.</w:t>
       </w:r>
@@ -775,14 +738,14 @@
         <w:t xml:space="preserve">”</w:t>
       </w:r>
     </w:p>
-    <w:bookmarkEnd w:id="31"/>
-    <w:bookmarkStart w:id="38" w:name="Xd5675a54a08a558d26510387943e7782ec6b5c9"/>
+    <w:bookmarkEnd w:id="32"/>
+    <w:bookmarkStart w:id="57" w:name="Xd5675a54a08a558d26510387943e7782ec6b5c9"/>
     <w:p>
       <w:pPr>
         <w:pStyle w:val="Heading1"/>
       </w:pPr>
       <w:r>
-        <w:t xml:space="preserve">4. Create and reference publication-ready tables</w:t>
+        <w:t xml:space="preserve">Create and reference publication-ready tables</w:t>
       </w:r>
     </w:p>
     <w:tbl>
@@ -827,12 +790,12 @@
                 <wp:inline>
                   <wp:extent cx="152400" cy="152400"/>
                   <wp:effectExtent b="0" l="0" r="0" t="0"/>
-                  <wp:docPr descr="" title="" id="32" name="Picture"/>
+                  <wp:docPr descr="" title="" id="33" name="Picture"/>
                   <a:graphic>
                     <a:graphicData uri="http://schemas.openxmlformats.org/drawingml/2006/picture">
                       <pic:pic>
                         <pic:nvPicPr>
-                          <pic:cNvPr descr="C:\PROGRA~1\Quarto\share\formats\docx\tip.png" id="33" name="Picture"/>
+                          <pic:cNvPr descr="C:\PROGRA~1\Quarto\share\formats\docx\tip.png" id="34" name="Picture"/>
                           <pic:cNvPicPr>
                             <a:picLocks noChangeArrowheads="1" noChangeAspect="1"/>
                           </pic:cNvPicPr>
@@ -889,11 +852,11 @@
           </w:tcPr>
           <w:p>
             <w:pPr>
+              <w:pStyle w:val="Compact"/>
               <w:numPr>
                 <w:ilvl w:val="0"/>
-                <w:numId w:val="1007"/>
+                <w:numId w:val="1010"/>
               </w:numPr>
-              <w:pStyle w:val="Compact"/>
             </w:pPr>
             <w:r>
               <w:t xml:space="preserve">See</w:t>
@@ -901,7 +864,7 @@
             <w:r>
               <w:t xml:space="preserve"> </w:t>
             </w:r>
-            <w:hyperlink r:id="rId34">
+            <w:hyperlink r:id="rId35">
               <w:r>
                 <w:rPr>
                   <w:rStyle w:val="Hyperlink"/>
@@ -912,11 +875,11 @@
           </w:p>
           <w:p>
             <w:pPr>
+              <w:pStyle w:val="Compact"/>
               <w:numPr>
                 <w:ilvl w:val="0"/>
-                <w:numId w:val="1007"/>
+                <w:numId w:val="1010"/>
               </w:numPr>
-              <w:pStyle w:val="Compact"/>
             </w:pPr>
             <w:r>
               <w:t xml:space="preserve">See</w:t>
@@ -924,7 +887,7 @@
             <w:r>
               <w:t xml:space="preserve"> </w:t>
             </w:r>
-            <w:hyperlink r:id="rId35">
+            <w:hyperlink r:id="rId36">
               <w:r>
                 <w:rPr>
                   <w:rStyle w:val="Hyperlink"/>
@@ -946,7 +909,7 @@
             <w:r>
               <w:t xml:space="preserve"> </w:t>
             </w:r>
-            <w:hyperlink r:id="rId36">
+            <w:hyperlink r:id="rId37">
               <w:r>
                 <w:rPr>
                   <w:rStyle w:val="Hyperlink"/>
@@ -963,7 +926,7 @@
             <w:r>
               <w:t xml:space="preserve"> </w:t>
             </w:r>
-            <w:hyperlink r:id="rId37">
+            <w:hyperlink r:id="rId38">
               <w:r>
                 <w:rPr>
                   <w:rStyle w:val="Hyperlink"/>
@@ -977,132 +940,132 @@
     </w:tbl>
     <w:p>
       <w:pPr>
+        <w:pStyle w:val="Compact"/>
         <w:numPr>
           <w:ilvl w:val="0"/>
-          <w:numId w:val="1008"/>
+          <w:numId w:val="1011"/>
         </w:numPr>
+      </w:pPr>
+      <w:r>
+        <w:t xml:space="preserve">Create a table summarising the demographic characteristics and outcome frequency of all cases ;</w:t>
+      </w:r>
+    </w:p>
+    <w:p>
+      <w:pPr>
         <w:pStyle w:val="Compact"/>
-      </w:pPr>
-      <w:r>
-        <w:t xml:space="preserve">☐ Create a table summarising the demographic characteristics and outcome frequency of all cases ;</w:t>
-      </w:r>
-    </w:p>
-    <w:p>
-      <w:pPr>
         <w:numPr>
           <w:ilvl w:val="0"/>
-          <w:numId w:val="1008"/>
+          <w:numId w:val="1012"/>
         </w:numPr>
+      </w:pPr>
+      <w:r>
+        <w:t xml:space="preserve">Add a caption to the table ;</w:t>
+      </w:r>
+    </w:p>
+    <w:p>
+      <w:pPr>
         <w:pStyle w:val="Compact"/>
-      </w:pPr>
-      <w:r>
-        <w:t xml:space="preserve">☐ Add a caption to the table ;</w:t>
-      </w:r>
-    </w:p>
-    <w:p>
-      <w:pPr>
         <w:numPr>
           <w:ilvl w:val="0"/>
-          <w:numId w:val="1008"/>
+          <w:numId w:val="1013"/>
         </w:numPr>
+      </w:pPr>
+      <w:r>
+        <w:t xml:space="preserve">Assign a label to the table ;</w:t>
+      </w:r>
+    </w:p>
+    <w:p>
+      <w:pPr>
         <w:pStyle w:val="Compact"/>
-      </w:pPr>
-      <w:r>
-        <w:t xml:space="preserve">☐ Assign a label to the table ;</w:t>
-      </w:r>
-    </w:p>
-    <w:p>
-      <w:pPr>
         <w:numPr>
           <w:ilvl w:val="0"/>
-          <w:numId w:val="1008"/>
+          <w:numId w:val="1014"/>
         </w:numPr>
+      </w:pPr>
+      <w:r>
+        <w:t xml:space="preserve">Replace the placeholder text in bold with a cross-reference to the table ;</w:t>
+      </w:r>
+    </w:p>
+    <w:p>
+      <w:pPr>
+        <w:pStyle w:val="BlockText"/>
+      </w:pPr>
+      <w:r>
+        <w:t xml:space="preserve">“</w:t>
+      </w:r>
+      <w:r>
+        <w:rPr>
+          <w:b/>
+          <w:bCs/>
+          <w:i/>
+          <w:iCs/>
+        </w:rPr>
+        <w:t xml:space="preserve">cross-reference</w:t>
+      </w:r>
+      <w:r>
+        <w:rPr>
+          <w:i/>
+          <w:iCs/>
+        </w:rPr>
+        <w:t xml:space="preserve"> </w:t>
+      </w:r>
+      <w:r>
+        <w:rPr>
+          <w:i/>
+          <w:iCs/>
+        </w:rPr>
+        <w:t xml:space="preserve">provides a summary of the demographic characteristics and the outcome proportion for the overall population</w:t>
+      </w:r>
+      <w:r>
+        <w:t xml:space="preserve">”</w:t>
+      </w:r>
+    </w:p>
+    <w:p>
+      <w:pPr>
         <w:pStyle w:val="Compact"/>
-      </w:pPr>
-      <w:r>
-        <w:t xml:space="preserve">☐ Replace the placeholder text in bold with a cross-reference to the table ;</w:t>
-      </w:r>
-    </w:p>
-    <w:p>
-      <w:pPr>
-        <w:pStyle w:val="BlockText"/>
-      </w:pPr>
-      <w:r>
-        <w:t xml:space="preserve">“</w:t>
-      </w:r>
-      <w:r>
-        <w:rPr>
-          <w:bCs/>
-          <w:b/>
-          <w:iCs/>
-          <w:i/>
-        </w:rPr>
-        <w:t xml:space="preserve">cross-reference</w:t>
-      </w:r>
-      <w:r>
-        <w:rPr>
-          <w:iCs/>
-          <w:i/>
-        </w:rPr>
-        <w:t xml:space="preserve"> </w:t>
-      </w:r>
-      <w:r>
-        <w:rPr>
-          <w:iCs/>
-          <w:i/>
-        </w:rPr>
-        <w:t xml:space="preserve">provides a summary of the demographic characteristics and the outcome proportion for the overall population</w:t>
-      </w:r>
-      <w:r>
-        <w:t xml:space="preserve">”</w:t>
-      </w:r>
-    </w:p>
-    <w:p>
-      <w:pPr>
         <w:numPr>
           <w:ilvl w:val="0"/>
-          <w:numId w:val="1009"/>
+          <w:numId w:val="1015"/>
         </w:numPr>
+      </w:pPr>
+      <w:r>
+        <w:t xml:space="preserve">Create a table summarising the demographic characteristics of individuals who died versus those who are still alive ;</w:t>
+      </w:r>
+    </w:p>
+    <w:p>
+      <w:pPr>
         <w:pStyle w:val="Compact"/>
-      </w:pPr>
-      <w:r>
-        <w:t xml:space="preserve">☐ Create a table summarising the demographic characteristics of individuals who died versus those who are still alive ;</w:t>
-      </w:r>
-    </w:p>
-    <w:p>
-      <w:pPr>
         <w:numPr>
           <w:ilvl w:val="0"/>
-          <w:numId w:val="1009"/>
+          <w:numId w:val="1016"/>
         </w:numPr>
+      </w:pPr>
+      <w:r>
+        <w:t xml:space="preserve">Add a caption to the table ;</w:t>
+      </w:r>
+    </w:p>
+    <w:p>
+      <w:pPr>
         <w:pStyle w:val="Compact"/>
-      </w:pPr>
-      <w:r>
-        <w:t xml:space="preserve">☐ Add a caption to the table ;</w:t>
-      </w:r>
-    </w:p>
-    <w:p>
-      <w:pPr>
         <w:numPr>
           <w:ilvl w:val="0"/>
-          <w:numId w:val="1009"/>
+          <w:numId w:val="1017"/>
         </w:numPr>
+      </w:pPr>
+      <w:r>
+        <w:t xml:space="preserve">Assign a label to the table ;</w:t>
+      </w:r>
+    </w:p>
+    <w:p>
+      <w:pPr>
         <w:pStyle w:val="Compact"/>
-      </w:pPr>
-      <w:r>
-        <w:t xml:space="preserve">☐ Assign a label to the table ;</w:t>
-      </w:r>
-    </w:p>
-    <w:p>
-      <w:pPr>
         <w:numPr>
           <w:ilvl w:val="0"/>
-          <w:numId w:val="1009"/>
+          <w:numId w:val="1018"/>
         </w:numPr>
-        <w:pStyle w:val="Compact"/>
-      </w:pPr>
-      <w:r>
-        <w:t xml:space="preserve">☐ Replace the placeholder text in bold with a cross-reference to the table.</w:t>
+      </w:pPr>
+      <w:r>
+        <w:t xml:space="preserve">Replace the placeholder text in bold with a cross-reference to the table.</w:t>
       </w:r>
     </w:p>
     <w:p>
@@ -1114,38 +1077,38 @@
       </w:r>
       <w:r>
         <w:rPr>
+          <w:i/>
           <w:iCs/>
+        </w:rPr>
+        <w:t xml:space="preserve">while</w:t>
+      </w:r>
+      <w:r>
+        <w:rPr>
           <w:i/>
-        </w:rPr>
-        <w:t xml:space="preserve">while</w:t>
-      </w:r>
-      <w:r>
-        <w:rPr>
           <w:iCs/>
+        </w:rPr>
+        <w:t xml:space="preserve"> </w:t>
+      </w:r>
+      <w:r>
+        <w:rPr>
+          <w:b/>
+          <w:bCs/>
           <w:i/>
+          <w:iCs/>
+        </w:rPr>
+        <w:t xml:space="preserve">cross-reference</w:t>
+      </w:r>
+      <w:r>
+        <w:rPr>
+          <w:i/>
+          <w:iCs/>
         </w:rPr>
         <w:t xml:space="preserve"> </w:t>
       </w:r>
       <w:r>
         <w:rPr>
-          <w:bCs/>
-          <w:b/>
+          <w:i/>
           <w:iCs/>
-          <w:i/>
-        </w:rPr>
-        <w:t xml:space="preserve">cross-reference</w:t>
-      </w:r>
-      <w:r>
-        <w:rPr>
-          <w:iCs/>
-          <w:i/>
-        </w:rPr>
-        <w:t xml:space="preserve"> </w:t>
-      </w:r>
-      <w:r>
-        <w:rPr>
-          <w:iCs/>
-          <w:i/>
         </w:rPr>
         <w:t xml:space="preserve">compares the demographic characteristics of individuals who died versus those who are still alive</w:t>
       </w:r>
@@ -1153,14 +1116,13 @@
         <w:t xml:space="preserve">”</w:t>
       </w:r>
     </w:p>
-    <w:bookmarkEnd w:id="38"/>
     <w:bookmarkStart w:id="43" w:name="customise-figures"/>
     <w:p>
       <w:pPr>
-        <w:pStyle w:val="Heading1"/>
-      </w:pPr>
-      <w:r>
-        <w:t xml:space="preserve">5. Customise figures</w:t>
+        <w:pStyle w:val="Heading2"/>
+      </w:pPr>
+      <w:r>
+        <w:t xml:space="preserve">Customise figures</w:t>
       </w:r>
     </w:p>
     <w:tbl>
@@ -1267,11 +1229,11 @@
           </w:tcPr>
           <w:p>
             <w:pPr>
+              <w:pStyle w:val="Compact"/>
               <w:numPr>
                 <w:ilvl w:val="0"/>
-                <w:numId w:val="1010"/>
+                <w:numId w:val="1019"/>
               </w:numPr>
-              <w:pStyle w:val="Compact"/>
             </w:pPr>
             <w:r>
               <w:t xml:space="preserve">See</w:t>
@@ -1290,11 +1252,11 @@
           </w:p>
           <w:p>
             <w:pPr>
+              <w:pStyle w:val="Compact"/>
               <w:numPr>
                 <w:ilvl w:val="0"/>
-                <w:numId w:val="1010"/>
+                <w:numId w:val="1019"/>
               </w:numPr>
-              <w:pStyle w:val="Compact"/>
             </w:pPr>
             <w:r>
               <w:t xml:space="preserve">See</w:t>
@@ -1316,106 +1278,106 @@
     </w:tbl>
     <w:p>
       <w:pPr>
+        <w:pStyle w:val="Compact"/>
         <w:numPr>
           <w:ilvl w:val="0"/>
-          <w:numId w:val="1011"/>
+          <w:numId w:val="1020"/>
         </w:numPr>
+      </w:pPr>
+      <w:r>
+        <w:t xml:space="preserve">Add a caption to the figure ;</w:t>
+      </w:r>
+    </w:p>
+    <w:p>
+      <w:pPr>
         <w:pStyle w:val="Compact"/>
-      </w:pPr>
-      <w:r>
-        <w:t xml:space="preserve">☐ Add a caption to the figure ;</w:t>
-      </w:r>
-    </w:p>
-    <w:p>
-      <w:pPr>
         <w:numPr>
           <w:ilvl w:val="0"/>
-          <w:numId w:val="1011"/>
+          <w:numId w:val="1021"/>
         </w:numPr>
+      </w:pPr>
+      <w:r>
+        <w:t xml:space="preserve">Assign a label to the figure ;</w:t>
+      </w:r>
+    </w:p>
+    <w:p>
+      <w:pPr>
         <w:pStyle w:val="Compact"/>
-      </w:pPr>
-      <w:r>
-        <w:t xml:space="preserve">☐ Assign a label to the figure ;</w:t>
-      </w:r>
-    </w:p>
-    <w:p>
-      <w:pPr>
         <w:numPr>
           <w:ilvl w:val="0"/>
-          <w:numId w:val="1011"/>
+          <w:numId w:val="1022"/>
         </w:numPr>
+      </w:pPr>
+      <w:r>
+        <w:t xml:space="preserve">Replace the placeholder text in bold with a cross-reference to the figure ;</w:t>
+      </w:r>
+    </w:p>
+    <w:p>
+      <w:pPr>
+        <w:pStyle w:val="BlockText"/>
+      </w:pPr>
+      <w:r>
+        <w:t xml:space="preserve">“</w:t>
+      </w:r>
+      <w:r>
+        <w:rPr>
+          <w:b/>
+          <w:bCs/>
+          <w:i/>
+          <w:iCs/>
+        </w:rPr>
+        <w:t xml:space="preserve">cross-reference</w:t>
+      </w:r>
+      <w:r>
+        <w:rPr>
+          <w:i/>
+          <w:iCs/>
+        </w:rPr>
+        <w:t xml:space="preserve"> </w:t>
+      </w:r>
+      <w:r>
+        <w:rPr>
+          <w:i/>
+          <w:iCs/>
+        </w:rPr>
+        <w:t xml:space="preserve">illustrates the outbreak’s progression, which can be divided into distinct phases.</w:t>
+      </w:r>
+      <w:r>
+        <w:t xml:space="preserve">”</w:t>
+      </w:r>
+    </w:p>
+    <w:p>
+      <w:pPr>
         <w:pStyle w:val="Compact"/>
-      </w:pPr>
-      <w:r>
-        <w:t xml:space="preserve">☐ Replace the placeholder text in bold with a cross-reference to the figure ;</w:t>
-      </w:r>
-    </w:p>
-    <w:p>
-      <w:pPr>
-        <w:pStyle w:val="BlockText"/>
-      </w:pPr>
-      <w:r>
-        <w:t xml:space="preserve">“</w:t>
-      </w:r>
-      <w:r>
-        <w:rPr>
-          <w:bCs/>
-          <w:b/>
-          <w:iCs/>
-          <w:i/>
-        </w:rPr>
-        <w:t xml:space="preserve">cross-reference</w:t>
-      </w:r>
-      <w:r>
-        <w:rPr>
-          <w:iCs/>
-          <w:i/>
-        </w:rPr>
-        <w:t xml:space="preserve"> </w:t>
-      </w:r>
-      <w:r>
-        <w:rPr>
-          <w:iCs/>
-          <w:i/>
-        </w:rPr>
-        <w:t xml:space="preserve">illustrates the outbreak’s progression, which can be divided into distinct phases.</w:t>
-      </w:r>
-      <w:r>
-        <w:t xml:space="preserve">”</w:t>
-      </w:r>
-    </w:p>
-    <w:p>
-      <w:pPr>
         <w:numPr>
           <w:ilvl w:val="0"/>
-          <w:numId w:val="1012"/>
+          <w:numId w:val="1023"/>
         </w:numPr>
+      </w:pPr>
+      <w:r>
+        <w:t xml:space="preserve">Adjust the dimensions of the figure until you are happy with it</w:t>
+      </w:r>
+    </w:p>
+    <w:p>
+      <w:pPr>
         <w:pStyle w:val="Compact"/>
-      </w:pPr>
-      <w:r>
-        <w:t xml:space="preserve">☐ Adjust the dimensions of the figure until you are happy with it</w:t>
-      </w:r>
-    </w:p>
-    <w:p>
-      <w:pPr>
         <w:numPr>
           <w:ilvl w:val="0"/>
-          <w:numId w:val="1012"/>
+          <w:numId w:val="1024"/>
         </w:numPr>
-        <w:pStyle w:val="Compact"/>
-      </w:pPr>
-      <w:r>
-        <w:t xml:space="preserve">☐ Beautify the plot using ggplot options</w:t>
+      </w:pPr>
+      <w:r>
+        <w:t xml:space="preserve">Beautify the plot using ggplot options</w:t>
       </w:r>
     </w:p>
     <w:bookmarkEnd w:id="43"/>
     <w:bookmarkStart w:id="48" w:name="code"/>
     <w:p>
       <w:pPr>
-        <w:pStyle w:val="Heading1"/>
-      </w:pPr>
-      <w:r>
-        <w:t xml:space="preserve">6. Code</w:t>
+        <w:pStyle w:val="Heading2"/>
+      </w:pPr>
+      <w:r>
+        <w:t xml:space="preserve">Code</w:t>
       </w:r>
     </w:p>
     <w:tbl>
@@ -1522,11 +1484,11 @@
           </w:tcPr>
           <w:p>
             <w:pPr>
+              <w:pStyle w:val="Compact"/>
               <w:numPr>
                 <w:ilvl w:val="0"/>
-                <w:numId w:val="1013"/>
+                <w:numId w:val="1025"/>
               </w:numPr>
-              <w:pStyle w:val="Compact"/>
             </w:pPr>
             <w:r>
               <w:t xml:space="preserve">See</w:t>
@@ -1545,11 +1507,11 @@
           </w:p>
           <w:p>
             <w:pPr>
+              <w:pStyle w:val="Compact"/>
               <w:numPr>
                 <w:ilvl w:val="0"/>
-                <w:numId w:val="1013"/>
+                <w:numId w:val="1025"/>
               </w:numPr>
-              <w:pStyle w:val="Compact"/>
             </w:pPr>
             <w:r>
               <w:t xml:space="preserve">See</w:t>
@@ -1571,147 +1533,141 @@
     </w:tbl>
     <w:p>
       <w:pPr>
+        <w:pStyle w:val="Compact"/>
         <w:numPr>
           <w:ilvl w:val="0"/>
-          <w:numId w:val="1014"/>
+          <w:numId w:val="1026"/>
         </w:numPr>
+      </w:pPr>
+      <w:r>
+        <w:t xml:space="preserve">Implement a logistic regression model based on description in the Quarto document ;</w:t>
+      </w:r>
+    </w:p>
+    <w:p>
+      <w:pPr>
         <w:pStyle w:val="Compact"/>
-      </w:pPr>
-      <w:r>
-        <w:t xml:space="preserve">☐ Implement a logistic regression model based on description in the Quarto document ;</w:t>
-      </w:r>
-    </w:p>
-    <w:p>
-      <w:pPr>
         <w:numPr>
           <w:ilvl w:val="0"/>
-          <w:numId w:val="1014"/>
+          <w:numId w:val="1027"/>
         </w:numPr>
+      </w:pPr>
+      <w:r>
+        <w:t xml:space="preserve">Create a table summarizing the odds ratios from the logistic regression model ;</w:t>
+      </w:r>
+    </w:p>
+    <w:p>
+      <w:pPr>
         <w:pStyle w:val="Compact"/>
-      </w:pPr>
-      <w:r>
-        <w:t xml:space="preserve">☐ Create a table summarizing the odds ratios from the logistic regression model ;</w:t>
-      </w:r>
-    </w:p>
-    <w:p>
-      <w:pPr>
         <w:numPr>
           <w:ilvl w:val="0"/>
-          <w:numId w:val="1014"/>
+          <w:numId w:val="1028"/>
         </w:numPr>
+      </w:pPr>
+      <w:r>
+        <w:t xml:space="preserve">Add a caption to the table ;</w:t>
+      </w:r>
+    </w:p>
+    <w:p>
+      <w:pPr>
         <w:pStyle w:val="Compact"/>
-      </w:pPr>
-      <w:r>
-        <w:t xml:space="preserve">☐ Add a caption to the table ;</w:t>
-      </w:r>
-    </w:p>
-    <w:p>
-      <w:pPr>
         <w:numPr>
           <w:ilvl w:val="0"/>
-          <w:numId w:val="1014"/>
+          <w:numId w:val="1029"/>
         </w:numPr>
+      </w:pPr>
+      <w:r>
+        <w:t xml:space="preserve">Assign a label to the table ;</w:t>
+      </w:r>
+    </w:p>
+    <w:p>
+      <w:pPr>
         <w:pStyle w:val="Compact"/>
-      </w:pPr>
-      <w:r>
-        <w:t xml:space="preserve">☐ Assign a label to the table ;</w:t>
-      </w:r>
-    </w:p>
-    <w:p>
-      <w:pPr>
         <w:numPr>
           <w:ilvl w:val="0"/>
-          <w:numId w:val="1014"/>
+          <w:numId w:val="1030"/>
         </w:numPr>
+      </w:pPr>
+      <w:r>
+        <w:t xml:space="preserve">Replace the placeholder text in bold with a cross-reference to the table ;</w:t>
+      </w:r>
+    </w:p>
+    <w:p>
+      <w:pPr>
+        <w:pStyle w:val="BlockText"/>
+      </w:pPr>
+      <w:r>
+        <w:t xml:space="preserve">“The results of the logistic regression model are summarized in the formatted regression table, which is presented in</w:t>
+      </w:r>
+      <w:r>
+        <w:t xml:space="preserve"> </w:t>
+      </w:r>
+      <w:r>
+        <w:rPr>
+          <w:b/>
+          <w:bCs/>
+        </w:rPr>
+        <w:t xml:space="preserve">cross-reference</w:t>
+      </w:r>
+      <w:r>
+        <w:t xml:space="preserve">.”</w:t>
+      </w:r>
+    </w:p>
+    <w:p>
+      <w:pPr>
         <w:pStyle w:val="Compact"/>
-      </w:pPr>
-      <w:r>
-        <w:t xml:space="preserve">☐ Replace the placeholder text in bold with a cross-reference to the table ;</w:t>
-      </w:r>
-    </w:p>
-    <w:p>
-      <w:pPr>
-        <w:pStyle w:val="BlockText"/>
-      </w:pPr>
-      <w:r>
-        <w:t xml:space="preserve">“</w:t>
-      </w:r>
-      <w:r>
-        <w:t xml:space="preserve">The results of the logistic regression model are summarized in the formatted regression table, which is presented in</w:t>
-      </w:r>
-      <w:r>
-        <w:t xml:space="preserve"> </w:t>
-      </w:r>
-      <w:r>
-        <w:rPr>
-          <w:bCs/>
-          <w:b/>
-        </w:rPr>
-        <w:t xml:space="preserve">cross-reference</w:t>
-      </w:r>
-      <w:r>
-        <w:t xml:space="preserve">.</w:t>
-      </w:r>
-      <w:r>
-        <w:t xml:space="preserve">”</w:t>
-      </w:r>
-    </w:p>
-    <w:p>
-      <w:pPr>
         <w:numPr>
           <w:ilvl w:val="0"/>
-          <w:numId w:val="1015"/>
+          <w:numId w:val="1031"/>
         </w:numPr>
+      </w:pPr>
+      <w:r>
+        <w:t xml:space="preserve">Display the code chunk for your R implementation of the logistic regression (and only this code chunk) in the rendered MS Word document ;</w:t>
+      </w:r>
+    </w:p>
+    <w:p>
+      <w:pPr>
         <w:pStyle w:val="Compact"/>
-      </w:pPr>
-      <w:r>
-        <w:t xml:space="preserve">☐ Display the code chunk for your R implementation of the logistic regression (and only this code chunk) in the rendered MS Word document ;</w:t>
-      </w:r>
-    </w:p>
-    <w:p>
-      <w:pPr>
         <w:numPr>
           <w:ilvl w:val="0"/>
-          <w:numId w:val="1015"/>
+          <w:numId w:val="1032"/>
         </w:numPr>
+      </w:pPr>
+      <w:r>
+        <w:t xml:space="preserve">Add a caption to the code chunk ;</w:t>
+      </w:r>
+    </w:p>
+    <w:p>
+      <w:pPr>
         <w:pStyle w:val="Compact"/>
-      </w:pPr>
-      <w:r>
-        <w:t xml:space="preserve">☐ Add a caption to the code chunk ;</w:t>
-      </w:r>
-    </w:p>
-    <w:p>
-      <w:pPr>
         <w:numPr>
           <w:ilvl w:val="0"/>
-          <w:numId w:val="1015"/>
+          <w:numId w:val="1033"/>
         </w:numPr>
+      </w:pPr>
+      <w:r>
+        <w:t xml:space="preserve">Assign a label to the code chunk ;</w:t>
+      </w:r>
+    </w:p>
+    <w:p>
+      <w:pPr>
         <w:pStyle w:val="Compact"/>
-      </w:pPr>
-      <w:r>
-        <w:t xml:space="preserve">☐ Assign a label to the code chunk ;</w:t>
-      </w:r>
-    </w:p>
-    <w:p>
-      <w:pPr>
         <w:numPr>
           <w:ilvl w:val="0"/>
-          <w:numId w:val="1015"/>
+          <w:numId w:val="1034"/>
         </w:numPr>
-        <w:pStyle w:val="Compact"/>
-      </w:pPr>
-      <w:r>
-        <w:t xml:space="preserve">☐ Replace the placeholder text in bold with a cross-reference to the code chunk.</w:t>
+      </w:pPr>
+      <w:r>
+        <w:t xml:space="preserve">Replace the placeholder text in bold with a cross-reference to the code chunk.</w:t>
       </w:r>
     </w:p>
     <w:bookmarkEnd w:id="48"/>
     <w:bookmarkStart w:id="52" w:name="add-references"/>
     <w:p>
       <w:pPr>
-        <w:pStyle w:val="Heading1"/>
-      </w:pPr>
-      <w:r>
-        <w:t xml:space="preserve">7. Add references</w:t>
+        <w:pStyle w:val="Heading2"/>
+      </w:pPr>
+      <w:r>
+        <w:t xml:space="preserve">Add references</w:t>
       </w:r>
     </w:p>
     <w:tbl>
@@ -1818,11 +1774,11 @@
           </w:tcPr>
           <w:p>
             <w:pPr>
+              <w:pStyle w:val="Compact"/>
               <w:numPr>
                 <w:ilvl w:val="0"/>
-                <w:numId w:val="1016"/>
+                <w:numId w:val="1035"/>
               </w:numPr>
-              <w:pStyle w:val="Compact"/>
             </w:pPr>
             <w:r>
               <w:t xml:space="preserve">See</w:t>
@@ -1844,78 +1800,78 @@
     </w:tbl>
     <w:p>
       <w:pPr>
+        <w:pStyle w:val="Compact"/>
         <w:numPr>
           <w:ilvl w:val="0"/>
-          <w:numId w:val="1017"/>
+          <w:numId w:val="1036"/>
         </w:numPr>
+      </w:pPr>
+      <w:r>
+        <w:t xml:space="preserve">Add the bibliography file</w:t>
+      </w:r>
+      <w:r>
+        <w:t xml:space="preserve"> </w:t>
+      </w:r>
+      <w:r>
+        <w:rPr>
+          <w:rStyle w:val="VerbatimChar"/>
+        </w:rPr>
+        <w:t xml:space="preserve">my_biblio.bib</w:t>
+      </w:r>
+      <w:r>
+        <w:t xml:space="preserve"> </w:t>
+      </w:r>
+      <w:r>
+        <w:t xml:space="preserve">to your MS Word rendered report ;</w:t>
+      </w:r>
+    </w:p>
+    <w:p>
+      <w:pPr>
         <w:pStyle w:val="Compact"/>
-      </w:pPr>
-      <w:r>
-        <w:t xml:space="preserve">☐ Add the bibliography file</w:t>
-      </w:r>
-      <w:r>
-        <w:t xml:space="preserve"> </w:t>
-      </w:r>
-      <w:r>
-        <w:rPr>
-          <w:rStyle w:val="VerbatimChar"/>
-        </w:rPr>
-        <w:t xml:space="preserve">my_biblio.bib</w:t>
-      </w:r>
-      <w:r>
-        <w:t xml:space="preserve"> </w:t>
-      </w:r>
-      <w:r>
-        <w:t xml:space="preserve">to your MS Word rendered report ;</w:t>
-      </w:r>
-    </w:p>
-    <w:p>
-      <w:pPr>
         <w:numPr>
           <w:ilvl w:val="0"/>
-          <w:numId w:val="1017"/>
+          <w:numId w:val="1037"/>
         </w:numPr>
+      </w:pPr>
+      <w:r>
+        <w:t xml:space="preserve">Cite the reference</w:t>
+      </w:r>
+      <w:r>
+        <w:t xml:space="preserve"> </w:t>
+      </w:r>
+      <w:r>
+        <w:rPr>
+          <w:rStyle w:val="VerbatimChar"/>
+        </w:rPr>
+        <w:t xml:space="preserve">text</w:t>
+      </w:r>
+      <w:r>
+        <w:t xml:space="preserve"> </w:t>
+      </w:r>
+      <w:r>
+        <w:t xml:space="preserve">in your MS Word rendered report ;</w:t>
+      </w:r>
+    </w:p>
+    <w:p>
+      <w:pPr>
         <w:pStyle w:val="Compact"/>
-      </w:pPr>
-      <w:r>
-        <w:t xml:space="preserve">☐ Cite the reference</w:t>
-      </w:r>
-      <w:r>
-        <w:t xml:space="preserve"> </w:t>
-      </w:r>
-      <w:r>
-        <w:rPr>
-          <w:rStyle w:val="VerbatimChar"/>
-        </w:rPr>
-        <w:t xml:space="preserve">text</w:t>
-      </w:r>
-      <w:r>
-        <w:t xml:space="preserve"> </w:t>
-      </w:r>
-      <w:r>
-        <w:t xml:space="preserve">in your MS Word rendered report ;</w:t>
-      </w:r>
-    </w:p>
-    <w:p>
-      <w:pPr>
         <w:numPr>
           <w:ilvl w:val="0"/>
-          <w:numId w:val="1017"/>
+          <w:numId w:val="1038"/>
         </w:numPr>
-        <w:pStyle w:val="Compact"/>
-      </w:pPr>
-      <w:r>
-        <w:t xml:space="preserve">☐ Create your own bibliography file and apply it to your MS Word rendered report ;</w:t>
+      </w:pPr>
+      <w:r>
+        <w:t xml:space="preserve">Create your own bibliography file and apply it to your MS Word rendered report ;</w:t>
       </w:r>
     </w:p>
     <w:bookmarkEnd w:id="52"/>
     <w:bookmarkStart w:id="56" w:name="finalise-your-ms-word-report"/>
     <w:p>
       <w:pPr>
-        <w:pStyle w:val="Heading1"/>
-      </w:pPr>
-      <w:r>
-        <w:t xml:space="preserve">8. Finalise your MS Word report</w:t>
+        <w:pStyle w:val="Heading2"/>
+      </w:pPr>
+      <w:r>
+        <w:t xml:space="preserve">Finalise your MS Word report</w:t>
       </w:r>
     </w:p>
     <w:tbl>
@@ -2047,44 +2003,45 @@
     </w:tbl>
     <w:p>
       <w:pPr>
+        <w:pStyle w:val="Compact"/>
         <w:numPr>
           <w:ilvl w:val="0"/>
-          <w:numId w:val="1018"/>
+          <w:numId w:val="1039"/>
         </w:numPr>
+      </w:pPr>
+      <w:r>
+        <w:t xml:space="preserve">Apply the Swiss TPH template</w:t>
+      </w:r>
+      <w:r>
+        <w:t xml:space="preserve"> </w:t>
+      </w:r>
+      <w:r>
+        <w:rPr>
+          <w:rStyle w:val="VerbatimChar"/>
+        </w:rPr>
+        <w:t xml:space="preserve">swisstph_template.docx</w:t>
+      </w:r>
+      <w:r>
+        <w:t xml:space="preserve"> </w:t>
+      </w:r>
+      <w:r>
+        <w:t xml:space="preserve">to your MS Word rendered report ;</w:t>
+      </w:r>
+    </w:p>
+    <w:p>
+      <w:pPr>
         <w:pStyle w:val="Compact"/>
-      </w:pPr>
-      <w:r>
-        <w:t xml:space="preserve">☐ Apply the Swiss TPH template</w:t>
-      </w:r>
-      <w:r>
-        <w:t xml:space="preserve"> </w:t>
-      </w:r>
-      <w:r>
-        <w:rPr>
-          <w:rStyle w:val="VerbatimChar"/>
-        </w:rPr>
-        <w:t xml:space="preserve">swisstph_template.docx</w:t>
-      </w:r>
-      <w:r>
-        <w:t xml:space="preserve"> </w:t>
-      </w:r>
-      <w:r>
-        <w:t xml:space="preserve">to your MS Word rendered report ;</w:t>
-      </w:r>
-    </w:p>
-    <w:p>
-      <w:pPr>
         <w:numPr>
           <w:ilvl w:val="0"/>
-          <w:numId w:val="1018"/>
+          <w:numId w:val="1040"/>
         </w:numPr>
-        <w:pStyle w:val="Compact"/>
-      </w:pPr>
-      <w:r>
-        <w:t xml:space="preserve">☐ Create your own template and apply it to your MS Word rendered report.</w:t>
+      </w:pPr>
+      <w:r>
+        <w:t xml:space="preserve">Create your own template and apply it to your MS Word rendered report.</w:t>
       </w:r>
     </w:p>
     <w:bookmarkEnd w:id="56"/>
+    <w:bookmarkEnd w:id="57"/>
     <w:sectPr/>
   </w:body>
 </w:document>
@@ -2116,14 +2073,14 @@
 <file path=word/numbering.xml><?xml version="1.0" encoding="utf-8"?>
 <w:numbering xmlns:w="http://schemas.openxmlformats.org/wordprocessingml/2006/main">
   <w:abstractNum w:abstractNumId="990">
-    <w:nsid w:val="A990"/>
+    <w:nsid w:val="0000A990"/>
     <w:multiLevelType w:val="multilevel"/>
     <w:lvl w:ilvl="0">
       <w:numFmt w:val="bullet"/>
       <w:lvlText w:val=" "/>
       <w:lvlJc w:val="left"/>
       <w:pPr>
-        <w:ind w:left="720" w:hanging="480"/>
+        <w:ind w:left="720" w:hanging="360"/>
       </w:pPr>
     </w:lvl>
     <w:lvl w:ilvl="1">
@@ -2131,7 +2088,7 @@
       <w:lvlText w:val=" "/>
       <w:lvlJc w:val="left"/>
       <w:pPr>
-        <w:ind w:left="1440" w:hanging="480"/>
+        <w:ind w:left="1440" w:hanging="360"/>
       </w:pPr>
     </w:lvl>
     <w:lvl w:ilvl="2">
@@ -2139,7 +2096,7 @@
       <w:lvlText w:val=" "/>
       <w:lvlJc w:val="left"/>
       <w:pPr>
-        <w:ind w:left="2160" w:hanging="480"/>
+        <w:ind w:left="2160" w:hanging="360"/>
       </w:pPr>
     </w:lvl>
     <w:lvl w:ilvl="3">
@@ -2147,7 +2104,7 @@
       <w:lvlText w:val=" "/>
       <w:lvlJc w:val="left"/>
       <w:pPr>
-        <w:ind w:left="2880" w:hanging="480"/>
+        <w:ind w:left="2880" w:hanging="360"/>
       </w:pPr>
     </w:lvl>
     <w:lvl w:ilvl="4">
@@ -2155,7 +2112,7 @@
       <w:lvlText w:val=" "/>
       <w:lvlJc w:val="left"/>
       <w:pPr>
-        <w:ind w:left="3600" w:hanging="480"/>
+        <w:ind w:left="3600" w:hanging="360"/>
       </w:pPr>
     </w:lvl>
     <w:lvl w:ilvl="5">
@@ -2163,7 +2120,7 @@
       <w:lvlText w:val=" "/>
       <w:lvlJc w:val="left"/>
       <w:pPr>
-        <w:ind w:left="4320" w:hanging="480"/>
+        <w:ind w:left="4320" w:hanging="360"/>
       </w:pPr>
     </w:lvl>
     <w:lvl w:ilvl="6">
@@ -2171,7 +2128,7 @@
       <w:lvlText w:val=" "/>
       <w:lvlJc w:val="left"/>
       <w:pPr>
-        <w:ind w:left="5040" w:hanging="480"/>
+        <w:ind w:left="5040" w:hanging="360"/>
       </w:pPr>
     </w:lvl>
     <w:lvl w:ilvl="7">
@@ -2179,7 +2136,7 @@
       <w:lvlText w:val=" "/>
       <w:lvlJc w:val="left"/>
       <w:pPr>
-        <w:ind w:left="5760" w:hanging="480"/>
+        <w:ind w:left="5760" w:hanging="360"/>
       </w:pPr>
     </w:lvl>
     <w:lvl w:ilvl="8">
@@ -2187,83 +2144,186 @@
       <w:lvlText w:val=" "/>
       <w:lvlJc w:val="left"/>
       <w:pPr>
-        <w:ind w:left="6480" w:hanging="480"/>
+        <w:ind w:left="6480" w:hanging="360"/>
       </w:pPr>
     </w:lvl>
   </w:abstractNum>
   <w:abstractNum w:abstractNumId="991">
-    <w:nsid w:val="A991"/>
+    <w:nsid w:val="0000A991"/>
     <w:multiLevelType w:val="multilevel"/>
     <w:lvl w:ilvl="0">
       <w:numFmt w:val="bullet"/>
-      <w:lvlText w:val="•"/>
+      <w:lvlText w:val=""/>
       <w:lvlJc w:val="left"/>
       <w:pPr>
-        <w:ind w:left="720" w:hanging="480"/>
-      </w:pPr>
+        <w:ind w:left="720" w:hanging="360"/>
+      </w:pPr>
+      <w:rPr>
+        <w:rFonts w:ascii="Symbol" w:hAnsi="Symbol" w:cs="Symbol" w:hint="default"/>
+      </w:rPr>
     </w:lvl>
     <w:lvl w:ilvl="1">
       <w:numFmt w:val="bullet"/>
-      <w:lvlText w:val="–"/>
+      <w:lvlText w:val="o"/>
       <w:lvlJc w:val="left"/>
       <w:pPr>
-        <w:ind w:left="1440" w:hanging="480"/>
-      </w:pPr>
+        <w:ind w:left="1440" w:hanging="360"/>
+      </w:pPr>
+      <w:rPr>
+        <w:rFonts w:ascii="Courier New" w:hAnsi="Courier New" w:cs="Courier New" w:hint="default"/>
+      </w:rPr>
     </w:lvl>
     <w:lvl w:ilvl="2">
       <w:numFmt w:val="bullet"/>
-      <w:lvlText w:val="•"/>
+      <w:lvlText w:val=""/>
       <w:lvlJc w:val="left"/>
       <w:pPr>
-        <w:ind w:left="2160" w:hanging="480"/>
-      </w:pPr>
+        <w:ind w:left="2160" w:hanging="360"/>
+      </w:pPr>
+      <w:rPr>
+        <w:rFonts w:ascii="Wingdings" w:hAnsi="Wingdings" w:cs="Wingdings" w:hint="default"/>
+      </w:rPr>
     </w:lvl>
     <w:lvl w:ilvl="3">
       <w:numFmt w:val="bullet"/>
-      <w:lvlText w:val="–"/>
+      <w:lvlText w:val=""/>
       <w:lvlJc w:val="left"/>
       <w:pPr>
-        <w:ind w:left="2880" w:hanging="480"/>
-      </w:pPr>
+        <w:ind w:left="2880" w:hanging="360"/>
+      </w:pPr>
+      <w:rPr>
+        <w:rFonts w:ascii="Symbol" w:hAnsi="Symbol" w:cs="Symbol" w:hint="default"/>
+      </w:rPr>
     </w:lvl>
     <w:lvl w:ilvl="4">
       <w:numFmt w:val="bullet"/>
-      <w:lvlText w:val="•"/>
+      <w:lvlText w:val="o"/>
       <w:lvlJc w:val="left"/>
       <w:pPr>
-        <w:ind w:left="3600" w:hanging="480"/>
-      </w:pPr>
+        <w:ind w:left="3600" w:hanging="360"/>
+      </w:pPr>
+      <w:rPr>
+        <w:rFonts w:ascii="Courier New" w:hAnsi="Courier New" w:cs="Courier New" w:hint="default"/>
+      </w:rPr>
     </w:lvl>
     <w:lvl w:ilvl="5">
       <w:numFmt w:val="bullet"/>
-      <w:lvlText w:val="–"/>
+      <w:lvlText w:val=""/>
       <w:lvlJc w:val="left"/>
       <w:pPr>
-        <w:ind w:left="4320" w:hanging="480"/>
-      </w:pPr>
+        <w:ind w:left="4320" w:hanging="360"/>
+      </w:pPr>
+      <w:rPr>
+        <w:rFonts w:ascii="Wingdings" w:hAnsi="Wingdings" w:cs="Wingdings" w:hint="default"/>
+      </w:rPr>
     </w:lvl>
     <w:lvl w:ilvl="6">
       <w:numFmt w:val="bullet"/>
-      <w:lvlText w:val="•"/>
+      <w:lvlText w:val=""/>
       <w:lvlJc w:val="left"/>
       <w:pPr>
-        <w:ind w:left="5040" w:hanging="480"/>
-      </w:pPr>
+        <w:ind w:left="5040" w:hanging="360"/>
+      </w:pPr>
+      <w:rPr>
+        <w:rFonts w:ascii="Symbol" w:hAnsi="Symbol" w:cs="Symbol" w:hint="default"/>
+      </w:rPr>
     </w:lvl>
     <w:lvl w:ilvl="7">
       <w:numFmt w:val="bullet"/>
-      <w:lvlText w:val="–"/>
+      <w:lvlText w:val="o"/>
       <w:lvlJc w:val="left"/>
       <w:pPr>
-        <w:ind w:left="5760" w:hanging="480"/>
-      </w:pPr>
+        <w:ind w:left="5760" w:hanging="360"/>
+      </w:pPr>
+      <w:rPr>
+        <w:rFonts w:ascii="Courier New" w:hAnsi="Courier New" w:cs="Courier New" w:hint="default"/>
+      </w:rPr>
     </w:lvl>
     <w:lvl w:ilvl="8">
       <w:numFmt w:val="bullet"/>
-      <w:lvlText w:val="•"/>
+      <w:lvlText w:val=""/>
       <w:lvlJc w:val="left"/>
       <w:pPr>
-        <w:ind w:left="6480" w:hanging="480"/>
+        <w:ind w:left="6480" w:hanging="360"/>
+      </w:pPr>
+      <w:rPr>
+        <w:rFonts w:ascii="Wingdings" w:hAnsi="Wingdings" w:cs="Wingdings" w:hint="default"/>
+      </w:rPr>
+    </w:lvl>
+  </w:abstractNum>
+  <w:abstractNum w:abstractNumId="992">
+    <w:nsid w:val="0000A992"/>
+    <w:multiLevelType w:val="multilevel"/>
+    <w:lvl w:ilvl="0">
+      <w:numFmt w:val="bullet"/>
+      <w:lvlText w:val="☐"/>
+      <w:lvlJc w:val="left"/>
+      <w:pPr>
+        <w:ind w:left="720" w:hanging="360"/>
+      </w:pPr>
+    </w:lvl>
+    <w:lvl w:ilvl="1">
+      <w:numFmt w:val="bullet"/>
+      <w:lvlText w:val="☐"/>
+      <w:lvlJc w:val="left"/>
+      <w:pPr>
+        <w:ind w:left="1440" w:hanging="360"/>
+      </w:pPr>
+    </w:lvl>
+    <w:lvl w:ilvl="2">
+      <w:numFmt w:val="bullet"/>
+      <w:lvlText w:val="☐"/>
+      <w:lvlJc w:val="left"/>
+      <w:pPr>
+        <w:ind w:left="2160" w:hanging="360"/>
+      </w:pPr>
+    </w:lvl>
+    <w:lvl w:ilvl="3">
+      <w:numFmt w:val="bullet"/>
+      <w:lvlText w:val="☐"/>
+      <w:lvlJc w:val="left"/>
+      <w:pPr>
+        <w:ind w:left="2880" w:hanging="360"/>
+      </w:pPr>
+    </w:lvl>
+    <w:lvl w:ilvl="4">
+      <w:numFmt w:val="bullet"/>
+      <w:lvlText w:val="☐"/>
+      <w:lvlJc w:val="left"/>
+      <w:pPr>
+        <w:ind w:left="3600" w:hanging="360"/>
+      </w:pPr>
+    </w:lvl>
+    <w:lvl w:ilvl="5">
+      <w:numFmt w:val="bullet"/>
+      <w:lvlText w:val="☐"/>
+      <w:lvlJc w:val="left"/>
+      <w:pPr>
+        <w:ind w:left="4320" w:hanging="360"/>
+      </w:pPr>
+    </w:lvl>
+    <w:lvl w:ilvl="6">
+      <w:numFmt w:val="bullet"/>
+      <w:lvlText w:val="☐"/>
+      <w:lvlJc w:val="left"/>
+      <w:pPr>
+        <w:ind w:left="5040" w:hanging="360"/>
+      </w:pPr>
+    </w:lvl>
+    <w:lvl w:ilvl="7">
+      <w:numFmt w:val="bullet"/>
+      <w:lvlText w:val="☐"/>
+      <w:lvlJc w:val="left"/>
+      <w:pPr>
+        <w:ind w:left="5760" w:hanging="360"/>
+      </w:pPr>
+    </w:lvl>
+    <w:lvl w:ilvl="8">
+      <w:numFmt w:val="bullet"/>
+      <w:lvlText w:val="☐"/>
+      <w:lvlJc w:val="left"/>
+      <w:pPr>
+        <w:ind w:left="6480" w:hanging="360"/>
       </w:pPr>
     </w:lvl>
   </w:abstractNum>
@@ -2277,52 +2337,118 @@
     <w:abstractNumId w:val="991"/>
   </w:num>
   <w:num w:numId="1003">
-    <w:abstractNumId w:val="991"/>
+    <w:abstractNumId w:val="992"/>
   </w:num>
   <w:num w:numId="1004">
-    <w:abstractNumId w:val="991"/>
+    <w:abstractNumId w:val="992"/>
   </w:num>
   <w:num w:numId="1005">
-    <w:abstractNumId w:val="991"/>
+    <w:abstractNumId w:val="992"/>
   </w:num>
   <w:num w:numId="1006">
     <w:abstractNumId w:val="991"/>
   </w:num>
   <w:num w:numId="1007">
-    <w:abstractNumId w:val="991"/>
+    <w:abstractNumId w:val="992"/>
   </w:num>
   <w:num w:numId="1008">
-    <w:abstractNumId w:val="991"/>
+    <w:abstractNumId w:val="992"/>
   </w:num>
   <w:num w:numId="1009">
-    <w:abstractNumId w:val="991"/>
+    <w:abstractNumId w:val="992"/>
   </w:num>
   <w:num w:numId="1010">
     <w:abstractNumId w:val="991"/>
   </w:num>
   <w:num w:numId="1011">
+    <w:abstractNumId w:val="992"/>
+  </w:num>
+  <w:num w:numId="1012">
+    <w:abstractNumId w:val="992"/>
+  </w:num>
+  <w:num w:numId="1013">
+    <w:abstractNumId w:val="992"/>
+  </w:num>
+  <w:num w:numId="1014">
+    <w:abstractNumId w:val="992"/>
+  </w:num>
+  <w:num w:numId="1015">
+    <w:abstractNumId w:val="992"/>
+  </w:num>
+  <w:num w:numId="1016">
+    <w:abstractNumId w:val="992"/>
+  </w:num>
+  <w:num w:numId="1017">
+    <w:abstractNumId w:val="992"/>
+  </w:num>
+  <w:num w:numId="1018">
+    <w:abstractNumId w:val="992"/>
+  </w:num>
+  <w:num w:numId="1019">
     <w:abstractNumId w:val="991"/>
   </w:num>
-  <w:num w:numId="1012">
+  <w:num w:numId="1020">
+    <w:abstractNumId w:val="992"/>
+  </w:num>
+  <w:num w:numId="1021">
+    <w:abstractNumId w:val="992"/>
+  </w:num>
+  <w:num w:numId="1022">
+    <w:abstractNumId w:val="992"/>
+  </w:num>
+  <w:num w:numId="1023">
+    <w:abstractNumId w:val="992"/>
+  </w:num>
+  <w:num w:numId="1024">
+    <w:abstractNumId w:val="992"/>
+  </w:num>
+  <w:num w:numId="1025">
     <w:abstractNumId w:val="991"/>
   </w:num>
-  <w:num w:numId="1013">
+  <w:num w:numId="1026">
+    <w:abstractNumId w:val="992"/>
+  </w:num>
+  <w:num w:numId="1027">
+    <w:abstractNumId w:val="992"/>
+  </w:num>
+  <w:num w:numId="1028">
+    <w:abstractNumId w:val="992"/>
+  </w:num>
+  <w:num w:numId="1029">
+    <w:abstractNumId w:val="992"/>
+  </w:num>
+  <w:num w:numId="1030">
+    <w:abstractNumId w:val="992"/>
+  </w:num>
+  <w:num w:numId="1031">
+    <w:abstractNumId w:val="992"/>
+  </w:num>
+  <w:num w:numId="1032">
+    <w:abstractNumId w:val="992"/>
+  </w:num>
+  <w:num w:numId="1033">
+    <w:abstractNumId w:val="992"/>
+  </w:num>
+  <w:num w:numId="1034">
+    <w:abstractNumId w:val="992"/>
+  </w:num>
+  <w:num w:numId="1035">
     <w:abstractNumId w:val="991"/>
   </w:num>
-  <w:num w:numId="1014">
-    <w:abstractNumId w:val="991"/>
-  </w:num>
-  <w:num w:numId="1015">
-    <w:abstractNumId w:val="991"/>
-  </w:num>
-  <w:num w:numId="1016">
-    <w:abstractNumId w:val="991"/>
-  </w:num>
-  <w:num w:numId="1017">
-    <w:abstractNumId w:val="991"/>
-  </w:num>
-  <w:num w:numId="1018">
-    <w:abstractNumId w:val="991"/>
+  <w:num w:numId="1036">
+    <w:abstractNumId w:val="992"/>
+  </w:num>
+  <w:num w:numId="1037">
+    <w:abstractNumId w:val="992"/>
+  </w:num>
+  <w:num w:numId="1038">
+    <w:abstractNumId w:val="992"/>
+  </w:num>
+  <w:num w:numId="1039">
+    <w:abstractNumId w:val="992"/>
+  </w:num>
+  <w:num w:numId="1040">
+    <w:abstractNumId w:val="992"/>
   </w:num>
 </w:numbering>
 </file>
@@ -2353,10 +2479,10 @@
     <w:name w:val="Body Text"/>
     <w:basedOn w:val="Normal"/>
     <w:link w:val="BodyTextChar"/>
+    <w:qFormat/>
     <w:pPr>
       <w:spacing w:after="180" w:before="180"/>
     </w:pPr>
-    <w:qFormat/>
   </w:style>
   <w:style w:customStyle="1" w:styleId="FirstParagraph" w:type="paragraph">
     <w:name w:val="First Paragraph"/>
@@ -2376,36 +2502,69 @@
     <w:name w:val="Title"/>
     <w:basedOn w:val="Normal"/>
     <w:next w:val="BodyText"/>
+    <w:link w:val="TitleChar"/>
+    <w:uiPriority w:val="10"/>
     <w:qFormat/>
+    <w:rsid w:val="00A10FD9"/>
     <w:pPr>
-      <w:keepNext/>
-      <w:keepLines/>
-      <w:spacing w:after="240" w:before="480"/>
+      <w:spacing w:after="80" w:line="240" w:lineRule="auto"/>
+      <w:contextualSpacing/>
       <w:jc w:val="center"/>
     </w:pPr>
     <w:rPr>
       <w:rFonts w:asciiTheme="majorHAnsi" w:cstheme="majorBidi" w:eastAsiaTheme="majorEastAsia" w:hAnsiTheme="majorHAnsi"/>
-      <w:b/>
-      <w:bCs/>
-      <w:color w:themeColor="accent1" w:themeShade="B5" w:val="345A8A"/>
-      <w:sz w:val="36"/>
-      <w:szCs w:val="36"/>
+      <w:spacing w:val="-10"/>
+      <w:kern w:val="28"/>
+      <w:sz w:val="56"/>
+      <w:szCs w:val="56"/>
+    </w:rPr>
+  </w:style>
+  <w:style w:customStyle="1" w:styleId="TitleChar" w:type="character">
+    <w:name w:val="Title Char"/>
+    <w:basedOn w:val="DefaultParagraphFont"/>
+    <w:link w:val="Title"/>
+    <w:uiPriority w:val="10"/>
+    <w:rsid w:val="00A10FD9"/>
+    <w:rPr>
+      <w:rFonts w:asciiTheme="majorHAnsi" w:cstheme="majorBidi" w:eastAsiaTheme="majorEastAsia" w:hAnsiTheme="majorHAnsi"/>
+      <w:spacing w:val="-10"/>
+      <w:kern w:val="28"/>
+      <w:sz w:val="56"/>
+      <w:szCs w:val="56"/>
     </w:rPr>
   </w:style>
   <w:style w:styleId="Subtitle" w:type="paragraph">
     <w:name w:val="Subtitle"/>
     <w:basedOn w:val="Title"/>
     <w:next w:val="BodyText"/>
+    <w:link w:val="SubtitleChar"/>
+    <w:uiPriority w:val="11"/>
     <w:qFormat/>
+    <w:rsid w:val="00A10FD9"/>
     <w:pPr>
-      <w:keepNext/>
-      <w:keepLines/>
-      <w:spacing w:after="240" w:before="240"/>
-      <w:jc w:val="center"/>
+      <w:numPr>
+        <w:ilvl w:val="1"/>
+      </w:numPr>
     </w:pPr>
     <w:rPr>
-      <w:sz w:val="30"/>
-      <w:szCs w:val="30"/>
+      <w:rFonts w:cstheme="majorBidi" w:eastAsiaTheme="majorEastAsia"/>
+      <w:spacing w:val="15"/>
+      <w:sz w:val="28"/>
+      <w:szCs w:val="28"/>
+    </w:rPr>
+  </w:style>
+  <w:style w:customStyle="1" w:styleId="SubtitleChar" w:type="character">
+    <w:name w:val="Subtitle Char"/>
+    <w:basedOn w:val="DefaultParagraphFont"/>
+    <w:link w:val="Subtitle"/>
+    <w:uiPriority w:val="11"/>
+    <w:rsid w:val="00A10FD9"/>
+    <w:rPr>
+      <w:rFonts w:cstheme="majorBidi" w:eastAsiaTheme="majorEastAsia"/>
+      <w:color w:themeColor="text1" w:themeTint="A6" w:val="595959"/>
+      <w:spacing w:val="15"/>
+      <w:sz w:val="28"/>
+      <w:szCs w:val="28"/>
     </w:rPr>
   </w:style>
   <w:style w:customStyle="1" w:styleId="Author" w:type="paragraph">
@@ -2436,15 +2595,13 @@
     <w:pPr>
       <w:keepNext/>
       <w:keepLines/>
+      <w:spacing w:after="0" w:before="300"/>
       <w:jc w:val="center"/>
-      <w:spacing w:after="0" w:before="300"/>
     </w:pPr>
     <w:rPr>
+      <w:b/>
       <w:sz w:val="20"/>
       <w:szCs w:val="20"/>
-      <w:b/>
-      <w:color w:val="345A8A"/>
-      &gt;
     </w:rPr>
   </w:style>
   <w:style w:customStyle="1" w:styleId="Abstract" w:type="paragraph">
@@ -2471,191 +2628,321 @@
     <w:rPr/>
   </w:style>
   <w:style w:styleId="Heading1" w:type="paragraph">
-    <w:name w:val="Heading 1"/>
+    <w:name w:val="heading 1"/>
     <w:basedOn w:val="Normal"/>
     <w:next w:val="BodyText"/>
+    <w:link w:val="Heading1Char"/>
     <w:uiPriority w:val="9"/>
     <w:qFormat/>
+    <w:rsid w:val="00A10FD9"/>
     <w:pPr>
       <w:keepNext/>
       <w:keepLines/>
-      <w:spacing w:after="0" w:before="480"/>
+      <w:spacing w:after="80" w:before="360"/>
       <w:outlineLvl w:val="0"/>
     </w:pPr>
     <w:rPr>
       <w:rFonts w:asciiTheme="majorHAnsi" w:cstheme="majorBidi" w:eastAsiaTheme="majorEastAsia" w:hAnsiTheme="majorHAnsi"/>
-      <w:b/>
-      <w:bCs/>
-      <w:color w:themeColor="accent1" w:val="4F81BD"/>
-      <w:sz w:val="32"/>
-      <w:szCs w:val="32"/>
+      <w:color w:themeColor="accent1" w:themeShade="BF" w:val="0F4761"/>
+      <w:sz w:val="40"/>
+      <w:szCs w:val="40"/>
     </w:rPr>
   </w:style>
   <w:style w:styleId="Heading2" w:type="paragraph">
-    <w:name w:val="Heading 2"/>
+    <w:name w:val="heading 2"/>
     <w:basedOn w:val="Normal"/>
     <w:next w:val="BodyText"/>
+    <w:link w:val="Heading2Char"/>
     <w:uiPriority w:val="9"/>
+    <w:semiHidden/>
     <w:unhideWhenUsed/>
     <w:qFormat/>
+    <w:rsid w:val="00A10FD9"/>
     <w:pPr>
       <w:keepNext/>
       <w:keepLines/>
-      <w:spacing w:after="0" w:before="200"/>
+      <w:spacing w:after="80" w:before="160"/>
       <w:outlineLvl w:val="1"/>
     </w:pPr>
     <w:rPr>
       <w:rFonts w:asciiTheme="majorHAnsi" w:cstheme="majorBidi" w:eastAsiaTheme="majorEastAsia" w:hAnsiTheme="majorHAnsi"/>
-      <w:b/>
-      <w:bCs/>
-      <w:color w:themeColor="accent1" w:val="4F81BD"/>
-      <w:sz w:val="28"/>
-      <w:szCs w:val="28"/>
+      <w:color w:themeColor="accent1" w:themeShade="BF" w:val="0F4761"/>
+      <w:sz w:val="32"/>
+      <w:szCs w:val="32"/>
     </w:rPr>
   </w:style>
   <w:style w:styleId="Heading3" w:type="paragraph">
-    <w:name w:val="Heading 3"/>
+    <w:name w:val="heading 3"/>
     <w:basedOn w:val="Normal"/>
     <w:next w:val="BodyText"/>
+    <w:link w:val="Heading3Char"/>
     <w:uiPriority w:val="9"/>
+    <w:semiHidden/>
     <w:unhideWhenUsed/>
     <w:qFormat/>
+    <w:rsid w:val="00A10FD9"/>
     <w:pPr>
       <w:keepNext/>
       <w:keepLines/>
-      <w:spacing w:after="0" w:before="200"/>
+      <w:spacing w:after="80" w:before="160"/>
       <w:outlineLvl w:val="2"/>
     </w:pPr>
     <w:rPr>
-      <w:rFonts w:asciiTheme="majorHAnsi" w:cstheme="majorBidi" w:eastAsiaTheme="majorEastAsia" w:hAnsiTheme="majorHAnsi"/>
-      <w:b/>
-      <w:bCs/>
-      <w:color w:themeColor="accent1" w:val="4F81BD"/>
-      <w:sz w:val="24"/>
-      <w:szCs w:val="24"/>
+      <w:rFonts w:cstheme="majorBidi" w:eastAsiaTheme="majorEastAsia"/>
+      <w:color w:themeColor="accent1" w:themeShade="BF" w:val="0F4761"/>
+      <w:sz w:val="28"/>
+      <w:szCs w:val="28"/>
     </w:rPr>
   </w:style>
   <w:style w:styleId="Heading4" w:type="paragraph">
-    <w:name w:val="Heading 4"/>
+    <w:name w:val="heading 4"/>
     <w:basedOn w:val="Normal"/>
     <w:next w:val="BodyText"/>
+    <w:link w:val="Heading4Char"/>
     <w:uiPriority w:val="9"/>
+    <w:semiHidden/>
     <w:unhideWhenUsed/>
     <w:qFormat/>
+    <w:rsid w:val="00A10FD9"/>
     <w:pPr>
       <w:keepNext/>
       <w:keepLines/>
-      <w:spacing w:after="0" w:before="200"/>
+      <w:spacing w:after="40" w:before="80"/>
       <w:outlineLvl w:val="3"/>
     </w:pPr>
     <w:rPr>
-      <w:rFonts w:asciiTheme="majorHAnsi" w:cstheme="majorBidi" w:eastAsiaTheme="majorEastAsia" w:hAnsiTheme="majorHAnsi"/>
+      <w:rFonts w:cstheme="majorBidi" w:eastAsiaTheme="majorEastAsia"/>
       <w:i/>
-      <w:bCs/>
-      <w:color w:themeColor="accent1" w:val="4F81BD"/>
-      <w:sz w:val="24"/>
-      <w:szCs w:val="24"/>
+      <w:iCs/>
+      <w:color w:themeColor="accent1" w:themeShade="BF" w:val="0F4761"/>
     </w:rPr>
   </w:style>
   <w:style w:styleId="Heading5" w:type="paragraph">
-    <w:name w:val="Heading 5"/>
+    <w:name w:val="heading 5"/>
     <w:basedOn w:val="Normal"/>
     <w:next w:val="BodyText"/>
+    <w:link w:val="Heading5Char"/>
     <w:uiPriority w:val="9"/>
+    <w:semiHidden/>
     <w:unhideWhenUsed/>
     <w:qFormat/>
+    <w:rsid w:val="00A10FD9"/>
     <w:pPr>
       <w:keepNext/>
       <w:keepLines/>
-      <w:spacing w:after="0" w:before="200"/>
+      <w:spacing w:after="40" w:before="80"/>
       <w:outlineLvl w:val="4"/>
     </w:pPr>
     <w:rPr>
-      <w:rFonts w:asciiTheme="majorHAnsi" w:cstheme="majorBidi" w:eastAsiaTheme="majorEastAsia" w:hAnsiTheme="majorHAnsi"/>
-      <w:iCs/>
-      <w:color w:themeColor="accent1" w:val="4F81BD"/>
-      <w:sz w:val="24"/>
-      <w:szCs w:val="24"/>
+      <w:rFonts w:cstheme="majorBidi" w:eastAsiaTheme="majorEastAsia"/>
+      <w:color w:themeColor="accent1" w:themeShade="BF" w:val="0F4761"/>
     </w:rPr>
   </w:style>
   <w:style w:styleId="Heading6" w:type="paragraph">
-    <w:name w:val="Heading 6"/>
+    <w:name w:val="heading 6"/>
     <w:basedOn w:val="Normal"/>
     <w:next w:val="BodyText"/>
+    <w:link w:val="Heading6Char"/>
     <w:uiPriority w:val="9"/>
+    <w:semiHidden/>
     <w:unhideWhenUsed/>
     <w:qFormat/>
+    <w:rsid w:val="00A10FD9"/>
     <w:pPr>
       <w:keepNext/>
       <w:keepLines/>
-      <w:spacing w:after="0" w:before="200"/>
+      <w:spacing w:after="0" w:before="40"/>
       <w:outlineLvl w:val="5"/>
     </w:pPr>
     <w:rPr>
-      <w:rFonts w:asciiTheme="majorHAnsi" w:cstheme="majorBidi" w:eastAsiaTheme="majorEastAsia" w:hAnsiTheme="majorHAnsi"/>
-      <w:color w:themeColor="accent1" w:val="4F81BD"/>
-      <w:sz w:val="24"/>
-      <w:szCs w:val="24"/>
+      <w:rFonts w:cstheme="majorBidi" w:eastAsiaTheme="majorEastAsia"/>
+      <w:i/>
+      <w:iCs/>
+      <w:color w:themeColor="text1" w:themeTint="A6" w:val="595959"/>
     </w:rPr>
   </w:style>
   <w:style w:styleId="Heading7" w:type="paragraph">
-    <w:name w:val="Heading 7"/>
+    <w:name w:val="heading 7"/>
     <w:basedOn w:val="Normal"/>
     <w:next w:val="BodyText"/>
+    <w:link w:val="Heading7Char"/>
     <w:uiPriority w:val="9"/>
+    <w:semiHidden/>
     <w:unhideWhenUsed/>
     <w:qFormat/>
+    <w:rsid w:val="00A10FD9"/>
     <w:pPr>
       <w:keepNext/>
       <w:keepLines/>
-      <w:spacing w:after="0" w:before="200"/>
+      <w:spacing w:after="0" w:before="40"/>
       <w:outlineLvl w:val="6"/>
     </w:pPr>
     <w:rPr>
-      <w:rFonts w:asciiTheme="majorHAnsi" w:cstheme="majorBidi" w:eastAsiaTheme="majorEastAsia" w:hAnsiTheme="majorHAnsi"/>
-      <w:color w:themeColor="accent1" w:val="4F81BD"/>
-      <w:sz w:val="24"/>
-      <w:szCs w:val="24"/>
+      <w:rFonts w:cstheme="majorBidi" w:eastAsiaTheme="majorEastAsia"/>
+      <w:color w:themeColor="text1" w:themeTint="A6" w:val="595959"/>
     </w:rPr>
   </w:style>
   <w:style w:styleId="Heading8" w:type="paragraph">
-    <w:name w:val="Heading 8"/>
+    <w:name w:val="heading 8"/>
     <w:basedOn w:val="Normal"/>
     <w:next w:val="BodyText"/>
+    <w:link w:val="Heading8Char"/>
     <w:uiPriority w:val="9"/>
+    <w:semiHidden/>
     <w:unhideWhenUsed/>
     <w:qFormat/>
+    <w:rsid w:val="00A10FD9"/>
     <w:pPr>
       <w:keepNext/>
       <w:keepLines/>
-      <w:spacing w:after="0" w:before="200"/>
+      <w:spacing w:after="0"/>
       <w:outlineLvl w:val="7"/>
     </w:pPr>
     <w:rPr>
-      <w:rFonts w:asciiTheme="majorHAnsi" w:cstheme="majorBidi" w:eastAsiaTheme="majorEastAsia" w:hAnsiTheme="majorHAnsi"/>
-      <w:color w:themeColor="accent1" w:val="4F81BD"/>
-      <w:sz w:val="24"/>
-      <w:szCs w:val="24"/>
+      <w:rFonts w:cstheme="majorBidi" w:eastAsiaTheme="majorEastAsia"/>
+      <w:i/>
+      <w:iCs/>
+      <w:color w:themeColor="text1" w:themeTint="D8" w:val="272727"/>
     </w:rPr>
   </w:style>
   <w:style w:styleId="Heading9" w:type="paragraph">
-    <w:name w:val="Heading 9"/>
+    <w:name w:val="heading 9"/>
     <w:basedOn w:val="Normal"/>
     <w:next w:val="BodyText"/>
+    <w:link w:val="Heading9Char"/>
     <w:uiPriority w:val="9"/>
+    <w:semiHidden/>
     <w:unhideWhenUsed/>
     <w:qFormat/>
+    <w:rsid w:val="00A10FD9"/>
     <w:pPr>
       <w:keepNext/>
       <w:keepLines/>
-      <w:spacing w:after="0" w:before="200"/>
+      <w:spacing w:after="0"/>
       <w:outlineLvl w:val="8"/>
     </w:pPr>
     <w:rPr>
+      <w:rFonts w:cstheme="majorBidi" w:eastAsiaTheme="majorEastAsia"/>
+      <w:color w:themeColor="text1" w:themeTint="D8" w:val="272727"/>
+    </w:rPr>
+  </w:style>
+  <w:style w:customStyle="1" w:styleId="Heading1Char" w:type="character">
+    <w:name w:val="Heading 1 Char"/>
+    <w:basedOn w:val="DefaultParagraphFont"/>
+    <w:link w:val="Heading1"/>
+    <w:uiPriority w:val="9"/>
+    <w:rsid w:val="00A10FD9"/>
+    <w:rPr>
       <w:rFonts w:asciiTheme="majorHAnsi" w:cstheme="majorBidi" w:eastAsiaTheme="majorEastAsia" w:hAnsiTheme="majorHAnsi"/>
-      <w:color w:themeColor="accent1" w:val="4F81BD"/>
-      <w:sz w:val="24"/>
-      <w:szCs w:val="24"/>
+      <w:color w:themeColor="accent1" w:themeShade="BF" w:val="0F4761"/>
+      <w:sz w:val="40"/>
+      <w:szCs w:val="40"/>
+    </w:rPr>
+  </w:style>
+  <w:style w:customStyle="1" w:styleId="Heading2Char" w:type="character">
+    <w:name w:val="Heading 2 Char"/>
+    <w:basedOn w:val="DefaultParagraphFont"/>
+    <w:link w:val="Heading2"/>
+    <w:uiPriority w:val="9"/>
+    <w:semiHidden/>
+    <w:rsid w:val="00A10FD9"/>
+    <w:rPr>
+      <w:rFonts w:asciiTheme="majorHAnsi" w:cstheme="majorBidi" w:eastAsiaTheme="majorEastAsia" w:hAnsiTheme="majorHAnsi"/>
+      <w:color w:themeColor="accent1" w:themeShade="BF" w:val="0F4761"/>
+      <w:sz w:val="32"/>
+      <w:szCs w:val="32"/>
+    </w:rPr>
+  </w:style>
+  <w:style w:customStyle="1" w:styleId="Heading3Char" w:type="character">
+    <w:name w:val="Heading 3 Char"/>
+    <w:basedOn w:val="DefaultParagraphFont"/>
+    <w:link w:val="Heading3"/>
+    <w:uiPriority w:val="9"/>
+    <w:semiHidden/>
+    <w:rsid w:val="00A10FD9"/>
+    <w:rPr>
+      <w:rFonts w:cstheme="majorBidi" w:eastAsiaTheme="majorEastAsia"/>
+      <w:color w:themeColor="accent1" w:themeShade="BF" w:val="0F4761"/>
+      <w:sz w:val="28"/>
+      <w:szCs w:val="28"/>
+    </w:rPr>
+  </w:style>
+  <w:style w:customStyle="1" w:styleId="Heading4Char" w:type="character">
+    <w:name w:val="Heading 4 Char"/>
+    <w:basedOn w:val="DefaultParagraphFont"/>
+    <w:link w:val="Heading4"/>
+    <w:uiPriority w:val="9"/>
+    <w:semiHidden/>
+    <w:rsid w:val="00A10FD9"/>
+    <w:rPr>
+      <w:rFonts w:cstheme="majorBidi" w:eastAsiaTheme="majorEastAsia"/>
+      <w:i/>
+      <w:iCs/>
+      <w:color w:themeColor="accent1" w:themeShade="BF" w:val="0F4761"/>
+    </w:rPr>
+  </w:style>
+  <w:style w:customStyle="1" w:styleId="Heading5Char" w:type="character">
+    <w:name w:val="Heading 5 Char"/>
+    <w:basedOn w:val="DefaultParagraphFont"/>
+    <w:link w:val="Heading5"/>
+    <w:uiPriority w:val="9"/>
+    <w:semiHidden/>
+    <w:rsid w:val="00A10FD9"/>
+    <w:rPr>
+      <w:rFonts w:cstheme="majorBidi" w:eastAsiaTheme="majorEastAsia"/>
+      <w:color w:themeColor="accent1" w:themeShade="BF" w:val="0F4761"/>
+    </w:rPr>
+  </w:style>
+  <w:style w:customStyle="1" w:styleId="Heading6Char" w:type="character">
+    <w:name w:val="Heading 6 Char"/>
+    <w:basedOn w:val="DefaultParagraphFont"/>
+    <w:link w:val="Heading6"/>
+    <w:uiPriority w:val="9"/>
+    <w:semiHidden/>
+    <w:rsid w:val="00A10FD9"/>
+    <w:rPr>
+      <w:rFonts w:cstheme="majorBidi" w:eastAsiaTheme="majorEastAsia"/>
+      <w:i/>
+      <w:iCs/>
+      <w:color w:themeColor="text1" w:themeTint="A6" w:val="595959"/>
+    </w:rPr>
+  </w:style>
+  <w:style w:customStyle="1" w:styleId="Heading7Char" w:type="character">
+    <w:name w:val="Heading 7 Char"/>
+    <w:basedOn w:val="DefaultParagraphFont"/>
+    <w:link w:val="Heading7"/>
+    <w:uiPriority w:val="9"/>
+    <w:semiHidden/>
+    <w:rsid w:val="00A10FD9"/>
+    <w:rPr>
+      <w:rFonts w:cstheme="majorBidi" w:eastAsiaTheme="majorEastAsia"/>
+      <w:color w:themeColor="text1" w:themeTint="A6" w:val="595959"/>
+    </w:rPr>
+  </w:style>
+  <w:style w:customStyle="1" w:styleId="Heading8Char" w:type="character">
+    <w:name w:val="Heading 8 Char"/>
+    <w:basedOn w:val="DefaultParagraphFont"/>
+    <w:link w:val="Heading8"/>
+    <w:uiPriority w:val="9"/>
+    <w:semiHidden/>
+    <w:rsid w:val="00A10FD9"/>
+    <w:rPr>
+      <w:rFonts w:cstheme="majorBidi" w:eastAsiaTheme="majorEastAsia"/>
+      <w:i/>
+      <w:iCs/>
+      <w:color w:themeColor="text1" w:themeTint="D8" w:val="272727"/>
+    </w:rPr>
+  </w:style>
+  <w:style w:customStyle="1" w:styleId="Heading9Char" w:type="character">
+    <w:name w:val="Heading 9 Char"/>
+    <w:basedOn w:val="DefaultParagraphFont"/>
+    <w:link w:val="Heading9"/>
+    <w:uiPriority w:val="9"/>
+    <w:semiHidden/>
+    <w:rsid w:val="00A10FD9"/>
+    <w:rPr>
+      <w:rFonts w:cstheme="majorBidi" w:eastAsiaTheme="majorEastAsia"/>
+      <w:color w:themeColor="text1" w:themeTint="D8" w:val="272727"/>
     </w:rPr>
   </w:style>
   <w:style w:styleId="BlockText" w:type="paragraph">
@@ -2680,8 +2967,8 @@
   </w:style>
   <w:style w:styleId="FootnoteBlockText" w:type="paragraph">
     <w:name w:val="Footnote Block Text"/>
-    <w:basedOn w:val="Footnote Text"/>
-    <w:next w:val="Footnote Text"/>
+    <w:basedOn w:val="FootnoteText"/>
+    <w:next w:val="FootnoteText"/>
     <w:uiPriority w:val="9"/>
     <w:unhideWhenUsed/>
     <w:qFormat/>
@@ -2719,10 +3006,10 @@
         <w:jc w:val="left"/>
       </w:trPr>
       <w:tcPr>
-        <w:vAlign w:val="bottom"/>
         <w:tcBorders>
           <w:bottom w:val="single"/>
         </w:tcBorders>
+        <w:vAlign w:val="bottom"/>
       </w:tcPr>
     </w:tblStylePr>
   </w:style>
@@ -2838,6 +3125,7 @@
     <w:name w:val="KeywordTok"/>
     <w:basedOn w:val="VerbatimChar"/>
     <w:rPr>
+      <w:b/>
       <w:color w:val="003b4f"/>
       <w:shd w:val="clear" w:fill="f1f3f5"/>
     </w:rPr>
@@ -2942,9 +3230,9 @@
     <w:name w:val="DocumentationTok"/>
     <w:basedOn w:val="VerbatimChar"/>
     <w:rPr>
+      <w:i/>
       <w:color w:val="5e5e5e"/>
       <w:shd w:val="clear" w:fill="f1f3f5"/>
-      <w:i/>
     </w:rPr>
   </w:style>
   <w:style w:type="character" w:customStyle="1" w:styleId="AnnotationTok">
@@ -2959,9 +3247,9 @@
     <w:name w:val="CommentVarTok"/>
     <w:basedOn w:val="VerbatimChar"/>
     <w:rPr>
+      <w:i/>
       <w:color w:val="5e5e5e"/>
       <w:shd w:val="clear" w:fill="f1f3f5"/>
-      <w:i/>
     </w:rPr>
   </w:style>
   <w:style w:type="character" w:customStyle="1" w:styleId="OtherTok">
@@ -2992,6 +3280,7 @@
     <w:name w:val="ControlFlowTok"/>
     <w:basedOn w:val="VerbatimChar"/>
     <w:rPr>
+      <w:b/>
       <w:color w:val="003b4f"/>
       <w:shd w:val="clear" w:fill="f1f3f5"/>
     </w:rPr>
@@ -3056,9 +3345,9 @@
     <w:name w:val="WarningTok"/>
     <w:basedOn w:val="VerbatimChar"/>
     <w:rPr>
+      <w:i/>
       <w:color w:val="5e5e5e"/>
       <w:shd w:val="clear" w:fill="f1f3f5"/>
-      <w:i/>
     </w:rPr>
   </w:style>
   <w:style w:type="character" w:customStyle="1" w:styleId="AlertTok">
@@ -3099,44 +3388,44 @@
         <a:sysClr val="window" lastClr="FFFFFF"/>
       </a:lt1>
       <a:dk2>
-        <a:srgbClr val="1F497D"/>
+        <a:srgbClr val="0E2841"/>
       </a:dk2>
       <a:lt2>
-        <a:srgbClr val="EEECE1"/>
+        <a:srgbClr val="E8E8E8"/>
       </a:lt2>
       <a:accent1>
-        <a:srgbClr val="4F81BD"/>
+        <a:srgbClr val="156082"/>
       </a:accent1>
       <a:accent2>
-        <a:srgbClr val="C0504D"/>
+        <a:srgbClr val="E97132"/>
       </a:accent2>
       <a:accent3>
-        <a:srgbClr val="9BBB59"/>
+        <a:srgbClr val="196B24"/>
       </a:accent3>
       <a:accent4>
-        <a:srgbClr val="8064A2"/>
+        <a:srgbClr val="0F9ED5"/>
       </a:accent4>
       <a:accent5>
-        <a:srgbClr val="4BACC6"/>
+        <a:srgbClr val="A02B93"/>
       </a:accent5>
       <a:accent6>
-        <a:srgbClr val="F79646"/>
+        <a:srgbClr val="4EA72E"/>
       </a:accent6>
       <a:hlink>
-        <a:srgbClr val="0000FF"/>
+        <a:srgbClr val="467886"/>
       </a:hlink>
       <a:folHlink>
-        <a:srgbClr val="800080"/>
+        <a:srgbClr val="96607D"/>
       </a:folHlink>
     </a:clrScheme>
     <a:fontScheme name="Office">
       <a:majorFont>
-        <a:latin typeface="Calibri"/>
+        <a:latin typeface="Aptos Display" panose="02110004020202020204"/>
         <a:ea typeface=""/>
         <a:cs typeface=""/>
-        <a:font script="Jpan" typeface="ＭＳ ゴシック"/>
+        <a:font script="Jpan" typeface="游ゴシック Light"/>
         <a:font script="Hang" typeface="맑은 고딕"/>
-        <a:font script="Hans" typeface="宋体"/>
+        <a:font script="Hans" typeface="等线 Light"/>
         <a:font script="Hant" typeface="新細明體"/>
         <a:font script="Arab" typeface="Times New Roman"/>
         <a:font script="Hebr" typeface="Times New Roman"/>
@@ -3163,14 +3452,32 @@
         <a:font script="Mong" typeface="Mongolian Baiti"/>
         <a:font script="Viet" typeface="Times New Roman"/>
         <a:font script="Uigh" typeface="Microsoft Uighur"/>
+        <a:font script="Geor" typeface="Sylfaen"/>
+        <a:font script="Armn" typeface="Arial"/>
+        <a:font script="Bugi" typeface="Leelawadee UI"/>
+        <a:font script="Bopo" typeface="Microsoft JhengHei"/>
+        <a:font script="Java" typeface="Javanese Text"/>
+        <a:font script="Lisu" typeface="Segoe UI"/>
+        <a:font script="Mymr" typeface="Myanmar Text"/>
+        <a:font script="Nkoo" typeface="Ebrima"/>
+        <a:font script="Olck" typeface="Nirmala UI"/>
+        <a:font script="Osma" typeface="Ebrima"/>
+        <a:font script="Phag" typeface="Phagspa"/>
+        <a:font script="Syrn" typeface="Estrangelo Edessa"/>
+        <a:font script="Syrj" typeface="Estrangelo Edessa"/>
+        <a:font script="Syre" typeface="Estrangelo Edessa"/>
+        <a:font script="Sora" typeface="Nirmala UI"/>
+        <a:font script="Tale" typeface="Microsoft Tai Le"/>
+        <a:font script="Talu" typeface="Microsoft New Tai Lue"/>
+        <a:font script="Tfng" typeface="Ebrima"/>
       </a:majorFont>
       <a:minorFont>
-        <a:latin typeface="Cambria"/>
+        <a:latin typeface="Aptos" panose="02110004020202020204"/>
         <a:ea typeface=""/>
         <a:cs typeface=""/>
-        <a:font script="Jpan" typeface="ＭＳ 明朝"/>
+        <a:font script="Jpan" typeface="游明朝"/>
         <a:font script="Hang" typeface="맑은 고딕"/>
-        <a:font script="Hans" typeface="宋体"/>
+        <a:font script="Hans" typeface="等线"/>
         <a:font script="Hant" typeface="新細明體"/>
         <a:font script="Arab" typeface="Arial"/>
         <a:font script="Hebr" typeface="Arial"/>
@@ -3197,6 +3504,24 @@
         <a:font script="Mong" typeface="Mongolian Baiti"/>
         <a:font script="Viet" typeface="Arial"/>
         <a:font script="Uigh" typeface="Microsoft Uighur"/>
+        <a:font script="Geor" typeface="Sylfaen"/>
+        <a:font script="Armn" typeface="Arial"/>
+        <a:font script="Bugi" typeface="Leelawadee UI"/>
+        <a:font script="Bopo" typeface="Microsoft JhengHei"/>
+        <a:font script="Java" typeface="Javanese Text"/>
+        <a:font script="Lisu" typeface="Segoe UI"/>
+        <a:font script="Mymr" typeface="Myanmar Text"/>
+        <a:font script="Nkoo" typeface="Ebrima"/>
+        <a:font script="Olck" typeface="Nirmala UI"/>
+        <a:font script="Osma" typeface="Ebrima"/>
+        <a:font script="Phag" typeface="Phagspa"/>
+        <a:font script="Syrn" typeface="Estrangelo Edessa"/>
+        <a:font script="Syrj" typeface="Estrangelo Edessa"/>
+        <a:font script="Syre" typeface="Estrangelo Edessa"/>
+        <a:font script="Sora" typeface="Nirmala UI"/>
+        <a:font script="Tale" typeface="Microsoft Tai Le"/>
+        <a:font script="Talu" typeface="Microsoft New Tai Lue"/>
+        <a:font script="Tfng" typeface="Ebrima"/>
       </a:minorFont>
     </a:fontScheme>
     <a:fmtScheme name="Office">
@@ -3208,200 +3533,141 @@
           <a:gsLst>
             <a:gs pos="0">
               <a:schemeClr val="phClr">
-                <a:tint val="50000"/>
-                <a:satMod val="300000"/>
+                <a:lumMod val="110000"/>
+                <a:satMod val="105000"/>
+                <a:tint val="67000"/>
               </a:schemeClr>
             </a:gs>
-            <a:gs pos="35000">
+            <a:gs pos="50000">
               <a:schemeClr val="phClr">
-                <a:tint val="37000"/>
-                <a:satMod val="300000"/>
+                <a:lumMod val="105000"/>
+                <a:satMod val="103000"/>
+                <a:tint val="73000"/>
               </a:schemeClr>
             </a:gs>
             <a:gs pos="100000">
               <a:schemeClr val="phClr">
-                <a:tint val="15000"/>
-                <a:satMod val="350000"/>
+                <a:lumMod val="105000"/>
+                <a:satMod val="109000"/>
+                <a:tint val="81000"/>
               </a:schemeClr>
             </a:gs>
           </a:gsLst>
-          <a:lin ang="16200000" scaled="1"/>
+          <a:lin ang="5400000" scaled="0"/>
         </a:gradFill>
         <a:gradFill rotWithShape="1">
           <a:gsLst>
             <a:gs pos="0">
               <a:schemeClr val="phClr">
-                <a:tint val="100000"/>
+                <a:satMod val="103000"/>
+                <a:lumMod val="102000"/>
+                <a:tint val="94000"/>
+              </a:schemeClr>
+            </a:gs>
+            <a:gs pos="50000">
+              <a:schemeClr val="phClr">
+                <a:satMod val="110000"/>
+                <a:lumMod val="100000"/>
                 <a:shade val="100000"/>
-                <a:satMod val="130000"/>
               </a:schemeClr>
             </a:gs>
             <a:gs pos="100000">
               <a:schemeClr val="phClr">
-                <a:tint val="50000"/>
-                <a:shade val="100000"/>
-                <a:satMod val="350000"/>
+                <a:lumMod val="99000"/>
+                <a:satMod val="120000"/>
+                <a:shade val="78000"/>
               </a:schemeClr>
             </a:gs>
           </a:gsLst>
-          <a:lin ang="16200000" scaled="0"/>
+          <a:lin ang="5400000" scaled="0"/>
         </a:gradFill>
       </a:fillStyleLst>
       <a:lnStyleLst>
-        <a:ln w="9525" cap="flat" cmpd="sng" algn="ctr">
-          <a:solidFill>
-            <a:schemeClr val="phClr">
-              <a:shade val="95000"/>
-              <a:satMod val="105000"/>
-            </a:schemeClr>
-          </a:solidFill>
-          <a:prstDash val="solid"/>
-        </a:ln>
-        <a:ln w="25400" cap="flat" cmpd="sng" algn="ctr">
+        <a:ln w="6350" cap="flat" cmpd="sng" algn="ctr">
           <a:solidFill>
             <a:schemeClr val="phClr"/>
           </a:solidFill>
           <a:prstDash val="solid"/>
+          <a:miter lim="800000"/>
         </a:ln>
-        <a:ln w="38100" cap="flat" cmpd="sng" algn="ctr">
+        <a:ln w="12700" cap="flat" cmpd="sng" algn="ctr">
           <a:solidFill>
             <a:schemeClr val="phClr"/>
           </a:solidFill>
           <a:prstDash val="solid"/>
+          <a:miter lim="800000"/>
+        </a:ln>
+        <a:ln w="19050" cap="flat" cmpd="sng" algn="ctr">
+          <a:solidFill>
+            <a:schemeClr val="phClr"/>
+          </a:solidFill>
+          <a:prstDash val="solid"/>
+          <a:miter lim="800000"/>
         </a:ln>
       </a:lnStyleLst>
       <a:effectStyleLst>
         <a:effectStyle>
+          <a:effectLst/>
+        </a:effectStyle>
+        <a:effectStyle>
+          <a:effectLst/>
+        </a:effectStyle>
+        <a:effectStyle>
           <a:effectLst>
-            <a:outerShdw blurRad="40000" dist="20000" dir="5400000" rotWithShape="0">
+            <a:outerShdw blurRad="57150" dist="19050" dir="5400000" algn="ctr" rotWithShape="0">
               <a:srgbClr val="000000">
-                <a:alpha val="38000"/>
+                <a:alpha val="63000"/>
               </a:srgbClr>
             </a:outerShdw>
           </a:effectLst>
-        </a:effectStyle>
-        <a:effectStyle>
-          <a:effectLst>
-            <a:outerShdw blurRad="40000" dist="23000" dir="5400000" rotWithShape="0">
-              <a:srgbClr val="000000">
-                <a:alpha val="35000"/>
-              </a:srgbClr>
-            </a:outerShdw>
-          </a:effectLst>
-        </a:effectStyle>
-        <a:effectStyle>
-          <a:effectLst>
-            <a:outerShdw blurRad="40000" dist="23000" dir="5400000" rotWithShape="0">
-              <a:srgbClr val="000000">
-                <a:alpha val="35000"/>
-              </a:srgbClr>
-            </a:outerShdw>
-          </a:effectLst>
-          <a:scene3d>
-            <a:camera prst="orthographicFront">
-              <a:rot lat="0" lon="0" rev="0"/>
-            </a:camera>
-            <a:lightRig rig="threePt" dir="t">
-              <a:rot lat="0" lon="0" rev="1200000"/>
-            </a:lightRig>
-          </a:scene3d>
-          <a:sp3d>
-            <a:bevelT w="63500" h="25400"/>
-          </a:sp3d>
         </a:effectStyle>
       </a:effectStyleLst>
       <a:bgFillStyleLst>
         <a:solidFill>
           <a:schemeClr val="phClr"/>
         </a:solidFill>
+        <a:solidFill>
+          <a:schemeClr val="phClr">
+            <a:tint val="95000"/>
+            <a:satMod val="170000"/>
+          </a:schemeClr>
+        </a:solidFill>
         <a:gradFill rotWithShape="1">
           <a:gsLst>
             <a:gs pos="0">
               <a:schemeClr val="phClr">
-                <a:tint val="40000"/>
-                <a:satMod val="350000"/>
+                <a:tint val="93000"/>
+                <a:satMod val="150000"/>
+                <a:shade val="98000"/>
+                <a:lumMod val="102000"/>
               </a:schemeClr>
             </a:gs>
-            <a:gs pos="40000">
+            <a:gs pos="50000">
               <a:schemeClr val="phClr">
-                <a:tint val="45000"/>
-                <a:shade val="99000"/>
-                <a:satMod val="350000"/>
+                <a:tint val="98000"/>
+                <a:satMod val="130000"/>
+                <a:shade val="90000"/>
+                <a:lumMod val="103000"/>
               </a:schemeClr>
             </a:gs>
             <a:gs pos="100000">
               <a:schemeClr val="phClr">
-                <a:shade val="20000"/>
-                <a:satMod val="255000"/>
+                <a:shade val="63000"/>
+                <a:satMod val="120000"/>
               </a:schemeClr>
             </a:gs>
           </a:gsLst>
-          <a:path path="circle">
-            <a:fillToRect l="50000" t="-80000" r="50000" b="180000"/>
-          </a:path>
-        </a:gradFill>
-        <a:gradFill rotWithShape="1">
-          <a:gsLst>
-            <a:gs pos="0">
-              <a:schemeClr val="phClr">
-                <a:tint val="80000"/>
-                <a:satMod val="300000"/>
-              </a:schemeClr>
-            </a:gs>
-            <a:gs pos="100000">
-              <a:schemeClr val="phClr">
-                <a:shade val="30000"/>
-                <a:satMod val="200000"/>
-              </a:schemeClr>
-            </a:gs>
-          </a:gsLst>
-          <a:path path="circle">
-            <a:fillToRect l="50000" t="50000" r="50000" b="50000"/>
-          </a:path>
+          <a:lin ang="5400000" scaled="0"/>
         </a:gradFill>
       </a:bgFillStyleLst>
     </a:fmtScheme>
   </a:themeElements>
-  <a:objectDefaults>
-    <a:spDef>
-      <a:spPr/>
-      <a:bodyPr/>
-      <a:lstStyle/>
-      <a:style>
-        <a:lnRef idx="1">
-          <a:schemeClr val="accent1"/>
-        </a:lnRef>
-        <a:fillRef idx="3">
-          <a:schemeClr val="accent1"/>
-        </a:fillRef>
-        <a:effectRef idx="2">
-          <a:schemeClr val="accent1"/>
-        </a:effectRef>
-        <a:fontRef idx="minor">
-          <a:schemeClr val="lt1"/>
-        </a:fontRef>
-      </a:style>
-    </a:spDef>
-    <a:lnDef>
-      <a:spPr/>
-      <a:bodyPr/>
-      <a:lstStyle/>
-      <a:style>
-        <a:lnRef idx="2">
-          <a:schemeClr val="accent1"/>
-        </a:lnRef>
-        <a:fillRef idx="0">
-          <a:schemeClr val="accent1"/>
-        </a:fillRef>
-        <a:effectRef idx="1">
-          <a:schemeClr val="accent1"/>
-        </a:effectRef>
-        <a:fontRef idx="minor">
-          <a:schemeClr val="tx1"/>
-        </a:fontRef>
-      </a:style>
-    </a:lnDef>
-  </a:objectDefaults>
+  <a:objectDefaults/>
   <a:extraClrSchemeLst/>
+  <a:extLst>
+    <a:ext uri="{05A4C25C-085E-4340-85A3-A5531E510DB2}">
+      <thm15:themeFamily xmlns:thm15="http://schemas.microsoft.com/office/thememl/2012/main" name="Office Theme" id="{2E142A2C-CD16-42D6-873A-C26D2A0506FA}" vid="{1BDDFF52-6CD6-40A5-AB3C-68EB2F1E4D0A}"/>
+    </a:ext>
+  </a:extLst>
 </a:theme>
 </file>
</xml_diff>

<commit_message>
Add references and various small gains
</commit_message>
<xml_diff>
--- a/docs/practicals/exercise4_instructions.docx
+++ b/docs/practicals/exercise4_instructions.docx
@@ -31,7 +31,7 @@
         <w:pStyle w:val="Date"/>
       </w:pPr>
       <w:r>
-        <w:t xml:space="preserve">2025-01-27</w:t>
+        <w:t xml:space="preserve">2025-01-28</w:t>
       </w:r>
     </w:p>
     <w:sdt>
@@ -85,7 +85,7 @@
     <w:bookmarkStart w:id="21" w:name="objectives"/>
     <w:p>
       <w:pPr>
-        <w:pStyle w:val="Heading2"/>
+        <w:pStyle w:val="Heading1"/>
       </w:pPr>
       <w:r>
         <w:t xml:space="preserve">Objectives 🎯</w:t>
@@ -146,7 +146,7 @@
     <w:bookmarkStart w:id="26" w:name="improve-navigation-and-readability"/>
     <w:p>
       <w:pPr>
-        <w:pStyle w:val="Heading2"/>
+        <w:pStyle w:val="Heading1"/>
       </w:pPr>
       <w:r>
         <w:t xml:space="preserve">Improve navigation and readability</w:t>
@@ -320,7 +320,7 @@
     <w:bookmarkStart w:id="32" w:name="implement-dynamic-calculations"/>
     <w:p>
       <w:pPr>
-        <w:pStyle w:val="Heading2"/>
+        <w:pStyle w:val="Heading1"/>
       </w:pPr>
       <w:r>
         <w:t xml:space="preserve">Implement dynamic calculations</w:t>
@@ -739,7 +739,7 @@
       </w:r>
     </w:p>
     <w:bookmarkEnd w:id="32"/>
-    <w:bookmarkStart w:id="57" w:name="Xd5675a54a08a558d26510387943e7782ec6b5c9"/>
+    <w:bookmarkStart w:id="39" w:name="Xd5675a54a08a558d26510387943e7782ec6b5c9"/>
     <w:p>
       <w:pPr>
         <w:pStyle w:val="Heading1"/>
@@ -1116,10 +1116,11 @@
         <w:t xml:space="preserve">”</w:t>
       </w:r>
     </w:p>
-    <w:bookmarkStart w:id="43" w:name="customise-figures"/>
-    <w:p>
-      <w:pPr>
-        <w:pStyle w:val="Heading2"/>
+    <w:bookmarkEnd w:id="39"/>
+    <w:bookmarkStart w:id="44" w:name="customise-figures"/>
+    <w:p>
+      <w:pPr>
+        <w:pStyle w:val="Heading1"/>
       </w:pPr>
       <w:r>
         <w:t xml:space="preserve">Customise figures</w:t>
@@ -1167,12 +1168,12 @@
                 <wp:inline>
                   <wp:extent cx="152400" cy="152400"/>
                   <wp:effectExtent b="0" l="0" r="0" t="0"/>
-                  <wp:docPr descr="" title="" id="39" name="Picture"/>
+                  <wp:docPr descr="" title="" id="40" name="Picture"/>
                   <a:graphic>
                     <a:graphicData uri="http://schemas.openxmlformats.org/drawingml/2006/picture">
                       <pic:pic>
                         <pic:nvPicPr>
-                          <pic:cNvPr descr="C:\PROGRA~1\Quarto\share\formats\docx\tip.png" id="40" name="Picture"/>
+                          <pic:cNvPr descr="C:\PROGRA~1\Quarto\share\formats\docx\tip.png" id="41" name="Picture"/>
                           <pic:cNvPicPr>
                             <a:picLocks noChangeArrowheads="1" noChangeAspect="1"/>
                           </pic:cNvPicPr>
@@ -1241,7 +1242,7 @@
             <w:r>
               <w:t xml:space="preserve"> </w:t>
             </w:r>
-            <w:hyperlink r:id="rId41">
+            <w:hyperlink r:id="rId42">
               <w:r>
                 <w:rPr>
                   <w:rStyle w:val="Hyperlink"/>
@@ -1264,7 +1265,7 @@
             <w:r>
               <w:t xml:space="preserve"> </w:t>
             </w:r>
-            <w:hyperlink r:id="rId42">
+            <w:hyperlink r:id="rId43">
               <w:r>
                 <w:rPr>
                   <w:rStyle w:val="Hyperlink"/>
@@ -1370,11 +1371,11 @@
         <w:t xml:space="preserve">Beautify the plot using ggplot options</w:t>
       </w:r>
     </w:p>
-    <w:bookmarkEnd w:id="43"/>
-    <w:bookmarkStart w:id="48" w:name="code"/>
-    <w:p>
-      <w:pPr>
-        <w:pStyle w:val="Heading2"/>
+    <w:bookmarkEnd w:id="44"/>
+    <w:bookmarkStart w:id="49" w:name="code"/>
+    <w:p>
+      <w:pPr>
+        <w:pStyle w:val="Heading1"/>
       </w:pPr>
       <w:r>
         <w:t xml:space="preserve">Code</w:t>
@@ -1422,12 +1423,12 @@
                 <wp:inline>
                   <wp:extent cx="152400" cy="152400"/>
                   <wp:effectExtent b="0" l="0" r="0" t="0"/>
-                  <wp:docPr descr="" title="" id="44" name="Picture"/>
+                  <wp:docPr descr="" title="" id="45" name="Picture"/>
                   <a:graphic>
                     <a:graphicData uri="http://schemas.openxmlformats.org/drawingml/2006/picture">
                       <pic:pic>
                         <pic:nvPicPr>
-                          <pic:cNvPr descr="C:\PROGRA~1\Quarto\share\formats\docx\tip.png" id="45" name="Picture"/>
+                          <pic:cNvPr descr="C:\PROGRA~1\Quarto\share\formats\docx\tip.png" id="46" name="Picture"/>
                           <pic:cNvPicPr>
                             <a:picLocks noChangeArrowheads="1" noChangeAspect="1"/>
                           </pic:cNvPicPr>
@@ -1496,7 +1497,7 @@
             <w:r>
               <w:t xml:space="preserve"> </w:t>
             </w:r>
-            <w:hyperlink r:id="rId46">
+            <w:hyperlink r:id="rId47">
               <w:r>
                 <w:rPr>
                   <w:rStyle w:val="Hyperlink"/>
@@ -1519,7 +1520,7 @@
             <w:r>
               <w:t xml:space="preserve"> </w:t>
             </w:r>
-            <w:hyperlink r:id="rId47">
+            <w:hyperlink r:id="rId48">
               <w:r>
                 <w:rPr>
                   <w:rStyle w:val="Hyperlink"/>
@@ -1660,11 +1661,11 @@
         <w:t xml:space="preserve">Replace the placeholder text in bold with a cross-reference to the code chunk.</w:t>
       </w:r>
     </w:p>
-    <w:bookmarkEnd w:id="48"/>
-    <w:bookmarkStart w:id="52" w:name="add-references"/>
-    <w:p>
-      <w:pPr>
-        <w:pStyle w:val="Heading2"/>
+    <w:bookmarkEnd w:id="49"/>
+    <w:bookmarkStart w:id="53" w:name="add-references"/>
+    <w:p>
+      <w:pPr>
+        <w:pStyle w:val="Heading1"/>
       </w:pPr>
       <w:r>
         <w:t xml:space="preserve">Add references</w:t>
@@ -1712,12 +1713,12 @@
                 <wp:inline>
                   <wp:extent cx="152400" cy="152400"/>
                   <wp:effectExtent b="0" l="0" r="0" t="0"/>
-                  <wp:docPr descr="" title="" id="49" name="Picture"/>
+                  <wp:docPr descr="" title="" id="50" name="Picture"/>
                   <a:graphic>
                     <a:graphicData uri="http://schemas.openxmlformats.org/drawingml/2006/picture">
                       <pic:pic>
                         <pic:nvPicPr>
-                          <pic:cNvPr descr="C:\PROGRA~1\Quarto\share\formats\docx\tip.png" id="50" name="Picture"/>
+                          <pic:cNvPr descr="C:\PROGRA~1\Quarto\share\formats\docx\tip.png" id="51" name="Picture"/>
                           <pic:cNvPicPr>
                             <a:picLocks noChangeArrowheads="1" noChangeAspect="1"/>
                           </pic:cNvPicPr>
@@ -1786,7 +1787,7 @@
             <w:r>
               <w:t xml:space="preserve"> </w:t>
             </w:r>
-            <w:hyperlink r:id="rId51">
+            <w:hyperlink r:id="rId52">
               <w:r>
                 <w:rPr>
                   <w:rStyle w:val="Hyperlink"/>
@@ -1864,11 +1865,11 @@
         <w:t xml:space="preserve">Create your own bibliography file and apply it to your MS Word rendered report ;</w:t>
       </w:r>
     </w:p>
-    <w:bookmarkEnd w:id="52"/>
-    <w:bookmarkStart w:id="56" w:name="finalise-your-ms-word-report"/>
-    <w:p>
-      <w:pPr>
-        <w:pStyle w:val="Heading2"/>
+    <w:bookmarkEnd w:id="53"/>
+    <w:bookmarkStart w:id="57" w:name="finalise-your-ms-word-report"/>
+    <w:p>
+      <w:pPr>
+        <w:pStyle w:val="Heading1"/>
       </w:pPr>
       <w:r>
         <w:t xml:space="preserve">Finalise your MS Word report</w:t>
@@ -1916,12 +1917,12 @@
                 <wp:inline>
                   <wp:extent cx="152400" cy="152400"/>
                   <wp:effectExtent b="0" l="0" r="0" t="0"/>
-                  <wp:docPr descr="" title="" id="53" name="Picture"/>
+                  <wp:docPr descr="" title="" id="54" name="Picture"/>
                   <a:graphic>
                     <a:graphicData uri="http://schemas.openxmlformats.org/drawingml/2006/picture">
                       <pic:pic>
                         <pic:nvPicPr>
-                          <pic:cNvPr descr="C:\PROGRA~1\Quarto\share\formats\docx\tip.png" id="54" name="Picture"/>
+                          <pic:cNvPr descr="C:\PROGRA~1\Quarto\share\formats\docx\tip.png" id="55" name="Picture"/>
                           <pic:cNvPicPr>
                             <a:picLocks noChangeArrowheads="1" noChangeAspect="1"/>
                           </pic:cNvPicPr>
@@ -1989,7 +1990,7 @@
             <w:r>
               <w:t xml:space="preserve"> </w:t>
             </w:r>
-            <w:hyperlink r:id="rId55">
+            <w:hyperlink r:id="rId56">
               <w:r>
                 <w:rPr>
                   <w:rStyle w:val="Hyperlink"/>
@@ -2040,7 +2041,6 @@
         <w:t xml:space="preserve">Create your own template and apply it to your MS Word rendered report.</w:t>
       </w:r>
     </w:p>
-    <w:bookmarkEnd w:id="56"/>
     <w:bookmarkEnd w:id="57"/>
     <w:sectPr/>
   </w:body>

</xml_diff>

<commit_message>
Update references in intro and exercise 4
</commit_message>
<xml_diff>
--- a/docs/practicals/exercise4_instructions.docx
+++ b/docs/practicals/exercise4_instructions.docx
@@ -85,7 +85,7 @@
     <w:bookmarkStart w:id="21" w:name="objectives"/>
     <w:p>
       <w:pPr>
-        <w:pStyle w:val="Heading1"/>
+        <w:pStyle w:val="Heading2"/>
       </w:pPr>
       <w:r>
         <w:t xml:space="preserve">Objectives 🎯</w:t>
@@ -146,7 +146,7 @@
     <w:bookmarkStart w:id="26" w:name="improve-navigation-and-readability"/>
     <w:p>
       <w:pPr>
-        <w:pStyle w:val="Heading1"/>
+        <w:pStyle w:val="Heading2"/>
       </w:pPr>
       <w:r>
         <w:t xml:space="preserve">Improve navigation and readability</w:t>
@@ -320,7 +320,7 @@
     <w:bookmarkStart w:id="32" w:name="implement-dynamic-calculations"/>
     <w:p>
       <w:pPr>
-        <w:pStyle w:val="Heading1"/>
+        <w:pStyle w:val="Heading2"/>
       </w:pPr>
       <w:r>
         <w:t xml:space="preserve">Implement dynamic calculations</w:t>
@@ -742,7 +742,7 @@
     <w:bookmarkStart w:id="39" w:name="Xd5675a54a08a558d26510387943e7782ec6b5c9"/>
     <w:p>
       <w:pPr>
-        <w:pStyle w:val="Heading1"/>
+        <w:pStyle w:val="Heading2"/>
       </w:pPr>
       <w:r>
         <w:t xml:space="preserve">Create and reference publication-ready tables</w:t>
@@ -1120,7 +1120,7 @@
     <w:bookmarkStart w:id="44" w:name="customise-figures"/>
     <w:p>
       <w:pPr>
-        <w:pStyle w:val="Heading1"/>
+        <w:pStyle w:val="Heading2"/>
       </w:pPr>
       <w:r>
         <w:t xml:space="preserve">Customise figures</w:t>
@@ -1375,7 +1375,7 @@
     <w:bookmarkStart w:id="49" w:name="code"/>
     <w:p>
       <w:pPr>
-        <w:pStyle w:val="Heading1"/>
+        <w:pStyle w:val="Heading2"/>
       </w:pPr>
       <w:r>
         <w:t xml:space="preserve">Code</w:t>
@@ -1665,7 +1665,7 @@
     <w:bookmarkStart w:id="53" w:name="add-references"/>
     <w:p>
       <w:pPr>
-        <w:pStyle w:val="Heading1"/>
+        <w:pStyle w:val="Heading2"/>
       </w:pPr>
       <w:r>
         <w:t xml:space="preserve">Add references</w:t>
@@ -1869,7 +1869,7 @@
     <w:bookmarkStart w:id="57" w:name="finalise-your-ms-word-report"/>
     <w:p>
       <w:pPr>
-        <w:pStyle w:val="Heading1"/>
+        <w:pStyle w:val="Heading2"/>
       </w:pPr>
       <w:r>
         <w:t xml:space="preserve">Finalise your MS Word report</w:t>

</xml_diff>

<commit_message>
Update exercise 4 step-by-step correction
</commit_message>
<xml_diff>
--- a/docs/practicals/exercise4_instructions.docx
+++ b/docs/practicals/exercise4_instructions.docx
@@ -156,7 +156,19 @@
         <w:t xml:space="preserve"> </w:t>
       </w:r>
       <w:r>
-        <w:t xml:space="preserve">using the links provided on the right-hand side of this page. For simplicity, please put these two files under the same folder. Open the Quarto notebook in RStudio. Complete each of the following tasks and render the document after each task or set of tasks to track your progress;</w:t>
+        <w:t xml:space="preserve">using the links provided on the right-hand side of this page. For simplicity, please put these two files under the same folder and open the Quarto notebook in RStudio.</w:t>
+      </w:r>
+    </w:p>
+    <w:p>
+      <w:pPr>
+        <w:pStyle w:val="Compact"/>
+        <w:numPr>
+          <w:ilvl w:val="0"/>
+          <w:numId w:val="1001"/>
+        </w:numPr>
+      </w:pPr>
+      <w:r>
+        <w:t xml:space="preserve">Complete each of the following tasks and render the document after each task or set of tasks to track your progress;</w:t>
       </w:r>
     </w:p>
     <w:p>
@@ -1700,7 +1712,7 @@
         </w:numPr>
       </w:pPr>
       <w:r>
-        <w:t xml:space="preserve">☐ Create a bibliography file</w:t>
+        <w:t xml:space="preserve">Create a bibliography (BibTeX) file</w:t>
       </w:r>
       <w:r>
         <w:t xml:space="preserve"> </w:t>
@@ -1723,11 +1735,11 @@
         <w:pStyle w:val="Compact"/>
         <w:numPr>
           <w:ilvl w:val="0"/>
-          <w:numId w:val="1027"/>
+          <w:numId w:val="1028"/>
         </w:numPr>
       </w:pPr>
       <w:r>
-        <w:t xml:space="preserve">☐ Link the bibliography file by adding it to the YAML header of your Quarto document;</w:t>
+        <w:t xml:space="preserve">Link the BibTeX file by adding it to the YAML header of your Quarto notebook;</w:t>
       </w:r>
     </w:p>
     <w:p>
@@ -1735,11 +1747,11 @@
         <w:pStyle w:val="Compact"/>
         <w:numPr>
           <w:ilvl w:val="0"/>
-          <w:numId w:val="1027"/>
+          <w:numId w:val="1029"/>
         </w:numPr>
       </w:pPr>
       <w:r>
-        <w:t xml:space="preserve">[] Add a reference for</w:t>
+        <w:t xml:space="preserve">Add a new reference for</w:t>
       </w:r>
       <w:r>
         <w:t xml:space="preserve"> </w:t>
@@ -1749,29 +1761,14 @@
           <w:rPr>
             <w:rStyle w:val="Hyperlink"/>
           </w:rPr>
-          <w:t xml:space="preserve">10.1016/S0140-6736(23)01249-7</w:t>
+          <w:t xml:space="preserve">10.1016/S0140-6736(24)02669-2</w:t>
         </w:r>
       </w:hyperlink>
       <w:r>
         <w:t xml:space="preserve"> </w:t>
       </w:r>
       <w:r>
-        <w:t xml:space="preserve">in the</w:t>
-      </w:r>
-      <w:r>
-        <w:t xml:space="preserve"> </w:t>
-      </w:r>
-      <w:r>
-        <w:rPr>
-          <w:rStyle w:val="VerbatimChar"/>
-        </w:rPr>
-        <w:t xml:space="preserve">.bib</w:t>
-      </w:r>
-      <w:r>
-        <w:t xml:space="preserve"> </w:t>
-      </w:r>
-      <w:r>
-        <w:t xml:space="preserve">file;</w:t>
+        <w:t xml:space="preserve">in the BibTeX file;</w:t>
       </w:r>
     </w:p>
     <w:p>
@@ -1779,11 +1776,11 @@
         <w:pStyle w:val="Compact"/>
         <w:numPr>
           <w:ilvl w:val="0"/>
-          <w:numId w:val="1027"/>
+          <w:numId w:val="1030"/>
         </w:numPr>
       </w:pPr>
       <w:r>
-        <w:t xml:space="preserve">☐ Insert the following sentence into your Quarto notebook and replace the placeholder text in bold with the correct citation key from your</w:t>
+        <w:t xml:space="preserve">Create a new section named</w:t>
       </w:r>
       <w:r>
         <w:t xml:space="preserve"> </w:t>
@@ -1792,13 +1789,70 @@
         <w:rPr>
           <w:rStyle w:val="VerbatimChar"/>
         </w:rPr>
-        <w:t xml:space="preserve">.bib</w:t>
+        <w:t xml:space="preserve">Background</w:t>
       </w:r>
       <w:r>
         <w:t xml:space="preserve"> </w:t>
       </w:r>
       <w:r>
-        <w:t xml:space="preserve">file.</w:t>
+        <w:t xml:space="preserve">in your Quarto notebook, after the</w:t>
+      </w:r>
+      <w:r>
+        <w:t xml:space="preserve"> </w:t>
+      </w:r>
+      <w:r>
+        <w:rPr>
+          <w:rStyle w:val="VerbatimChar"/>
+        </w:rPr>
+        <w:t xml:space="preserve">Overview</w:t>
+      </w:r>
+      <w:r>
+        <w:t xml:space="preserve"> </w:t>
+      </w:r>
+      <w:r>
+        <w:t xml:space="preserve">section and before the</w:t>
+      </w:r>
+      <w:r>
+        <w:t xml:space="preserve"> </w:t>
+      </w:r>
+      <w:r>
+        <w:rPr>
+          <w:rStyle w:val="VerbatimChar"/>
+        </w:rPr>
+        <w:t xml:space="preserve">Population</w:t>
+      </w:r>
+      <w:r>
+        <w:t xml:space="preserve"> </w:t>
+      </w:r>
+      <w:r>
+        <w:t xml:space="preserve">section;</w:t>
+      </w:r>
+    </w:p>
+    <w:p>
+      <w:pPr>
+        <w:pStyle w:val="Compact"/>
+        <w:numPr>
+          <w:ilvl w:val="0"/>
+          <w:numId w:val="1031"/>
+        </w:numPr>
+      </w:pPr>
+      <w:r>
+        <w:t xml:space="preserve">Insert the following sentence into the</w:t>
+      </w:r>
+      <w:r>
+        <w:t xml:space="preserve"> </w:t>
+      </w:r>
+      <w:r>
+        <w:rPr>
+          <w:rStyle w:val="VerbatimChar"/>
+        </w:rPr>
+        <w:t xml:space="preserve">Background</w:t>
+      </w:r>
+      <w:r>
+        <w:t xml:space="preserve"> </w:t>
+      </w:r>
+      <w:r>
+        <w:t xml:space="preserve">section, and replace the placeholder text in bold with the correct citation key from your BibTeX file.</w:t>
       </w:r>
     </w:p>
     <w:p>
@@ -1829,7 +1883,7 @@
           <w:i/>
           <w:iCs/>
         </w:rPr>
-        <w:t xml:space="preserve">discusses the past, present and future of Swiss TPH.</w:t>
+        <w:t xml:space="preserve">describes trends in suspected and confirmed monkeypox virus cases in the Democratic Republic of Congo using epidemiological and laboratory surveillance data collected from 2010 to 2023.</w:t>
       </w:r>
       <w:r>
         <w:t xml:space="preserve">”</w:t>
@@ -1942,7 +1996,7 @@
               <w:pStyle w:val="Compact"/>
               <w:numPr>
                 <w:ilvl w:val="0"/>
-                <w:numId w:val="1028"/>
+                <w:numId w:val="1032"/>
               </w:numPr>
             </w:pPr>
             <w:r>
@@ -1954,7 +2008,7 @@
               <w:pStyle w:val="Compact"/>
               <w:numPr>
                 <w:ilvl w:val="0"/>
-                <w:numId w:val="1028"/>
+                <w:numId w:val="1032"/>
               </w:numPr>
             </w:pPr>
             <w:r>
@@ -1983,15 +2037,20 @@
               <w:pStyle w:val="Compact"/>
               <w:numPr>
                 <w:ilvl w:val="0"/>
-                <w:numId w:val="1028"/>
+                <w:numId w:val="1032"/>
               </w:numPr>
             </w:pPr>
             <w:r>
-              <w:t xml:space="preserve">If you are not proficient with the source editor, Quarto’s visual mode provides user-friendly tools for managing citations.</w:t>
-            </w:r>
-            <w:r>
-              <w:t xml:space="preserve"> </w:t>
-            </w:r>
+              <w:t xml:space="preserve">If you are not familiar with BibTeX files or the source editor, Quarto’s visual mode offers user-friendly tools for managing citations, allowing you to handle most of these steps automatically.</w:t>
+            </w:r>
+          </w:p>
+          <w:p>
+            <w:pPr>
+              <w:pStyle w:val="FirstParagraph"/>
+            </w:pPr>
+            <w:pPr>
+              <w:spacing w:after="16"/>
+            </w:pPr>
             <w:r>
               <w:drawing>
                 <wp:inline>
@@ -2039,13 +2098,52 @@
       </w:tr>
     </w:tbl>
     <w:bookmarkEnd w:id="59"/>
-    <w:bookmarkStart w:id="63" w:name="finalise-your-ms-word-report"/>
+    <w:bookmarkStart w:id="63" w:name="format-ms-word-reports-with-styles"/>
     <w:p>
       <w:pPr>
         <w:pStyle w:val="Heading2"/>
       </w:pPr>
       <w:r>
-        <w:t xml:space="preserve">Finalise your MS Word report</w:t>
+        <w:t xml:space="preserve">Format MS Word reports with styles</w:t>
+      </w:r>
+    </w:p>
+    <w:p>
+      <w:pPr>
+        <w:pStyle w:val="Compact"/>
+        <w:numPr>
+          <w:ilvl w:val="0"/>
+          <w:numId w:val="1033"/>
+        </w:numPr>
+      </w:pPr>
+      <w:r>
+        <w:t xml:space="preserve">Apply the Swiss TPH template</w:t>
+      </w:r>
+      <w:r>
+        <w:t xml:space="preserve"> </w:t>
+      </w:r>
+      <w:r>
+        <w:rPr>
+          <w:rStyle w:val="VerbatimChar"/>
+        </w:rPr>
+        <w:t xml:space="preserve">swisstph_template.docx</w:t>
+      </w:r>
+      <w:r>
+        <w:t xml:space="preserve"> </w:t>
+      </w:r>
+      <w:r>
+        <w:t xml:space="preserve">to your rendered MS Word report;</w:t>
+      </w:r>
+    </w:p>
+    <w:p>
+      <w:pPr>
+        <w:pStyle w:val="Compact"/>
+        <w:numPr>
+          <w:ilvl w:val="0"/>
+          <w:numId w:val="1034"/>
+        </w:numPr>
+      </w:pPr>
+      <w:r>
+        <w:t xml:space="preserve">To go further, try creating your own custom Word template and apply it to your report to explore how MS Word styles can be personalized.</w:t>
       </w:r>
     </w:p>
     <w:tbl>
@@ -2152,10 +2250,11 @@
           </w:tcPr>
           <w:p>
             <w:pPr>
-              <w:pStyle w:val="BodyText"/>
-            </w:pPr>
-            <w:pPr>
-              <w:spacing w:before="16" w:after="16"/>
+              <w:pStyle w:val="Compact"/>
+              <w:numPr>
+                <w:ilvl w:val="0"/>
+                <w:numId w:val="1035"/>
+              </w:numPr>
             </w:pPr>
             <w:r>
               <w:t xml:space="preserve">See</w:t>
@@ -2171,49 +2270,25 @@
                 <w:t xml:space="preserve">Quarto documentation about Word templates</w:t>
               </w:r>
             </w:hyperlink>
+            <w:r>
+              <w:t xml:space="preserve">;</w:t>
+            </w:r>
+          </w:p>
+          <w:p>
+            <w:pPr>
+              <w:pStyle w:val="Compact"/>
+              <w:numPr>
+                <w:ilvl w:val="0"/>
+                <w:numId w:val="1035"/>
+              </w:numPr>
+            </w:pPr>
+            <w:r>
+              <w:t xml:space="preserve">To create a template with customized MS Word styles, you will need to start with a Quarto-rendered MS Word report. This is because not all MS Word styles are supported by Quarto, and starting from a rendered report ensures better compatibility.</w:t>
+            </w:r>
           </w:p>
         </w:tc>
       </w:tr>
     </w:tbl>
-    <w:p>
-      <w:pPr>
-        <w:pStyle w:val="Compact"/>
-        <w:numPr>
-          <w:ilvl w:val="0"/>
-          <w:numId w:val="1029"/>
-        </w:numPr>
-      </w:pPr>
-      <w:r>
-        <w:t xml:space="preserve">Apply the Swiss TPH template</w:t>
-      </w:r>
-      <w:r>
-        <w:t xml:space="preserve"> </w:t>
-      </w:r>
-      <w:r>
-        <w:rPr>
-          <w:rStyle w:val="VerbatimChar"/>
-        </w:rPr>
-        <w:t xml:space="preserve">swisstph_template.docx</w:t>
-      </w:r>
-      <w:r>
-        <w:t xml:space="preserve"> </w:t>
-      </w:r>
-      <w:r>
-        <w:t xml:space="preserve">to your MS Word rendered report;</w:t>
-      </w:r>
-    </w:p>
-    <w:p>
-      <w:pPr>
-        <w:pStyle w:val="Compact"/>
-        <w:numPr>
-          <w:ilvl w:val="0"/>
-          <w:numId w:val="1030"/>
-        </w:numPr>
-      </w:pPr>
-      <w:r>
-        <w:t xml:space="preserve">Create your own template and apply it to your MS Word rendered report.</w:t>
-      </w:r>
-    </w:p>
     <w:bookmarkEnd w:id="63"/>
     <w:sectPr/>
   </w:body>
@@ -2582,16 +2657,31 @@
     <w:abstractNumId w:val="991"/>
   </w:num>
   <w:num w:numId="1027">
-    <w:abstractNumId w:val="991"/>
+    <w:abstractNumId w:val="992"/>
   </w:num>
   <w:num w:numId="1028">
-    <w:abstractNumId w:val="991"/>
+    <w:abstractNumId w:val="992"/>
   </w:num>
   <w:num w:numId="1029">
     <w:abstractNumId w:val="992"/>
   </w:num>
   <w:num w:numId="1030">
     <w:abstractNumId w:val="992"/>
+  </w:num>
+  <w:num w:numId="1031">
+    <w:abstractNumId w:val="992"/>
+  </w:num>
+  <w:num w:numId="1032">
+    <w:abstractNumId w:val="991"/>
+  </w:num>
+  <w:num w:numId="1033">
+    <w:abstractNumId w:val="992"/>
+  </w:num>
+  <w:num w:numId="1034">
+    <w:abstractNumId w:val="992"/>
+  </w:num>
+  <w:num w:numId="1035">
+    <w:abstractNumId w:val="991"/>
   </w:num>
 </w:numbering>
 </file>

</xml_diff>

<commit_message>
Add pdf export for the intro page
</commit_message>
<xml_diff>
--- a/docs/practicals/exercise4_instructions.docx
+++ b/docs/practicals/exercise4_instructions.docx
@@ -1694,13 +1694,13 @@
       </w:tr>
     </w:tbl>
     <w:bookmarkEnd w:id="51"/>
-    <w:bookmarkStart w:id="59" w:name="add-references"/>
+    <w:bookmarkStart w:id="59" w:name="add-bibliographic-references"/>
     <w:p>
       <w:pPr>
         <w:pStyle w:val="Heading2"/>
       </w:pPr>
       <w:r>
-        <w:t xml:space="preserve">Add references</w:t>
+        <w:t xml:space="preserve">Add bibliographic references</w:t>
       </w:r>
     </w:p>
     <w:p>

</xml_diff>